<commit_message>
Mise a jour de la docum pour labo 2
</commit_message>
<xml_diff>
--- a/docs/Rapport_LABO_2.docx
+++ b/docs/Rapport_LABO_2.docx
@@ -60,14 +60,14 @@
                         <a:effectLst/>
                         <a:extLst>
                           <a:ext uri="{909E8E84-426E-40dd-AFC4-6F175D3DCCD1}">
-                            <a14:hiddenFill xmlns:pic="http://schemas.openxmlformats.org/drawingml/2006/picture" xmlns:arto="http://schemas.microsoft.com/office/word/2006/arto" xmlns:a14="http://schemas.microsoft.com/office/drawing/2010/main" xmlns:w="http://schemas.openxmlformats.org/wordprocessingml/2006/main" xmlns:w10="urn:schemas-microsoft-com:office:word" xmlns:v="urn:schemas-microsoft-com:vml" xmlns:o="urn:schemas-microsoft-com:office:office" xmlns="" xmlns:mv="urn:schemas-microsoft-com:mac:vml" xmlns:mo="http://schemas.microsoft.com/office/mac/office/2008/main">
+                            <a14:hiddenFill xmlns:mo="http://schemas.microsoft.com/office/mac/office/2008/main" xmlns:mv="urn:schemas-microsoft-com:mac:vml" xmlns="" xmlns:o="urn:schemas-microsoft-com:office:office" xmlns:v="urn:schemas-microsoft-com:vml" xmlns:w10="urn:schemas-microsoft-com:office:word" xmlns:w="http://schemas.openxmlformats.org/wordprocessingml/2006/main" xmlns:a14="http://schemas.microsoft.com/office/drawing/2010/main" xmlns:arto="http://schemas.microsoft.com/office/word/2006/arto" xmlns:pic="http://schemas.openxmlformats.org/drawingml/2006/picture">
                               <a:solidFill>
                                 <a:srgbClr val="C0C0C0"/>
                               </a:solidFill>
                             </a14:hiddenFill>
                           </a:ext>
                           <a:ext uri="{91240B29-F687-4f45-9708-019B960494DF}">
-                            <a14:hiddenLine xmlns:pic="http://schemas.openxmlformats.org/drawingml/2006/picture" xmlns:arto="http://schemas.microsoft.com/office/word/2006/arto" xmlns:a14="http://schemas.microsoft.com/office/drawing/2010/main" xmlns:w="http://schemas.openxmlformats.org/wordprocessingml/2006/main" xmlns:w10="urn:schemas-microsoft-com:office:word" xmlns:v="urn:schemas-microsoft-com:vml" xmlns:o="urn:schemas-microsoft-com:office:office" xmlns="" xmlns:mv="urn:schemas-microsoft-com:mac:vml" xmlns:mo="http://schemas.microsoft.com/office/mac/office/2008/main" w="50800" cap="rnd">
+                            <a14:hiddenLine xmlns:mo="http://schemas.microsoft.com/office/mac/office/2008/main" xmlns:mv="urn:schemas-microsoft-com:mac:vml" xmlns="" xmlns:o="urn:schemas-microsoft-com:office:office" xmlns:v="urn:schemas-microsoft-com:vml" xmlns:w10="urn:schemas-microsoft-com:office:word" xmlns:w="http://schemas.openxmlformats.org/wordprocessingml/2006/main" xmlns:a14="http://schemas.microsoft.com/office/drawing/2010/main" xmlns:arto="http://schemas.microsoft.com/office/word/2006/arto" xmlns:pic="http://schemas.openxmlformats.org/drawingml/2006/picture" w="50800" cap="rnd">
                               <a:solidFill>
                                 <a:srgbClr val="B2B2B2"/>
                               </a:solidFill>
@@ -77,7 +77,7 @@
                             </a14:hiddenLine>
                           </a:ext>
                           <a:ext uri="{AF507438-7753-43e0-B8FC-AC1667EBCBE1}">
-                            <a14:hiddenEffects xmlns:pic="http://schemas.openxmlformats.org/drawingml/2006/picture" xmlns:arto="http://schemas.microsoft.com/office/word/2006/arto" xmlns:a14="http://schemas.microsoft.com/office/drawing/2010/main" xmlns:w="http://schemas.openxmlformats.org/wordprocessingml/2006/main" xmlns:w10="urn:schemas-microsoft-com:office:word" xmlns:v="urn:schemas-microsoft-com:vml" xmlns:o="urn:schemas-microsoft-com:office:office" xmlns="" xmlns:mv="urn:schemas-microsoft-com:mac:vml" xmlns:mo="http://schemas.microsoft.com/office/mac/office/2008/main">
+                            <a14:hiddenEffects xmlns:mo="http://schemas.microsoft.com/office/mac/office/2008/main" xmlns:mv="urn:schemas-microsoft-com:mac:vml" xmlns="" xmlns:o="urn:schemas-microsoft-com:office:office" xmlns:v="urn:schemas-microsoft-com:vml" xmlns:w10="urn:schemas-microsoft-com:office:word" xmlns:w="http://schemas.openxmlformats.org/wordprocessingml/2006/main" xmlns:a14="http://schemas.microsoft.com/office/drawing/2010/main" xmlns:arto="http://schemas.microsoft.com/office/word/2006/arto" xmlns:pic="http://schemas.openxmlformats.org/drawingml/2006/picture">
                               <a:effectLst>
                                 <a:outerShdw blurRad="63500" dist="107763" dir="2700000" algn="ctr" rotWithShape="0">
                                   <a:srgbClr val="DC0081">
@@ -1681,9 +1681,55 @@
         <w:t xml:space="preserve"> Introduction</w:t>
       </w:r>
       <w:r>
-        <w:t xml:space="preserve"> &amp; objectifs</w:t>
+        <w:t xml:space="preserve"> et </w:t>
+      </w:r>
+      <w:r>
+        <w:t>objectifs</w:t>
       </w:r>
       <w:bookmarkEnd w:id="0"/>
+    </w:p>
+    <w:p>
+      <w:r>
+        <w:rPr>
+          <w:b/>
+          <w:bCs/>
+        </w:rPr>
+        <w:t>Lien vers le repo GitHub :</w:t>
+      </w:r>
+      <w:r>
+        <w:t xml:space="preserve"> </w:t>
+      </w:r>
+      <w:hyperlink r:id="rId9" w:history="1">
+        <w:r>
+          <w:rPr>
+            <w:rStyle w:val="Lienhypertexte"/>
+          </w:rPr>
+          <w:t>https://github.com/PraMaks/LOG430_Labo_0</w:t>
+        </w:r>
+      </w:hyperlink>
+    </w:p>
+    <w:p>
+      <w:r>
+        <w:rPr>
+          <w:b/>
+          <w:bCs/>
+        </w:rPr>
+        <w:t>Lien vers les conteneurs Docker sur DockerHub :</w:t>
+      </w:r>
+      <w:r>
+        <w:t xml:space="preserve"> </w:t>
+      </w:r>
+      <w:hyperlink r:id="rId10" w:history="1">
+        <w:r>
+          <w:rPr>
+            <w:rStyle w:val="Lienhypertexte"/>
+          </w:rPr>
+          <w:t>https://hub.docker.com/repositories/pramaks</w:t>
+        </w:r>
+      </w:hyperlink>
+      <w:r>
+        <w:t xml:space="preserve"> </w:t>
+      </w:r>
     </w:p>
     <w:p>
       <w:r>
@@ -1743,13 +1789,31 @@
         <w:t>é</w:t>
       </w:r>
       <w:r>
-        <w:t>rents magasins et la maison m</w:t>
+        <w:t>rents magasins</w:t>
+      </w:r>
+      <w:r>
+        <w:t>,</w:t>
+      </w:r>
+      <w:r>
+        <w:t xml:space="preserve"> l</w:t>
+      </w:r>
+      <w:r>
+        <w:t>e magasin</w:t>
+      </w:r>
+      <w:r>
+        <w:t xml:space="preserve"> m</w:t>
       </w:r>
       <w:r>
         <w:t>è</w:t>
       </w:r>
       <w:r>
-        <w:t xml:space="preserve">re.  </w:t>
+        <w:t>re</w:t>
+      </w:r>
+      <w:r>
+        <w:t xml:space="preserve"> et le centre de stockage</w:t>
+      </w:r>
+      <w:r>
+        <w:t xml:space="preserve">.  </w:t>
       </w:r>
     </w:p>
     <w:p>
@@ -1908,6 +1972,7 @@
     <w:p>
       <w:pPr>
         <w:pStyle w:val="Paragraphedeliste"/>
+        <w:spacing w:after="0" w:line="278" w:lineRule="auto"/>
         <w:ind w:left="1440"/>
       </w:pPr>
       <w:r>
@@ -1916,9 +1981,11 @@
     </w:p>
     <w:p>
       <w:pPr>
+        <w:spacing w:after="0" w:line="278" w:lineRule="auto"/>
         <w:ind w:left="1440"/>
       </w:pPr>
       <w:r>
+        <w:lastRenderedPageBreak/>
         <w:t xml:space="preserve">- Utilisation d'une couche d’abstraction de persistance </w:t>
       </w:r>
       <w:r>
@@ -1933,23 +2000,8 @@
         <w:pStyle w:val="Paragraphedeliste"/>
         <w:ind w:left="1440"/>
       </w:pPr>
-    </w:p>
-    <w:p>
-      <w:pPr>
-        <w:pStyle w:val="Paragraphedeliste"/>
-        <w:ind w:left="1440"/>
-      </w:pPr>
-      <w:r>
-        <w:lastRenderedPageBreak/>
-        <w:t>- Le système doit avoir le support "</w:t>
-      </w:r>
-      <w:proofErr w:type="spellStart"/>
-      <w:r>
-        <w:t>multicaisse</w:t>
-      </w:r>
-      <w:proofErr w:type="spellEnd"/>
-      <w:r>
-        <w:t xml:space="preserve">" pour supporter plusieurs utilisateurs </w:t>
+      <w:r>
+        <w:t xml:space="preserve">- Le système doit avoir le support "multicaisse" pour supporter plusieurs utilisateurs </w:t>
       </w:r>
     </w:p>
     <w:p>
@@ -1990,6 +2042,7 @@
     </w:p>
     <w:p>
       <w:pPr>
+        <w:spacing w:after="0" w:line="278" w:lineRule="auto"/>
         <w:ind w:left="1440"/>
       </w:pPr>
       <w:r>
@@ -1998,6 +2051,7 @@
     </w:p>
     <w:p>
       <w:pPr>
+        <w:spacing w:after="0" w:line="278" w:lineRule="auto"/>
         <w:ind w:left="1440"/>
       </w:pPr>
       <w:r>
@@ -2006,6 +2060,7 @@
     </w:p>
     <w:p>
       <w:pPr>
+        <w:spacing w:after="0" w:line="278" w:lineRule="auto"/>
         <w:ind w:left="1440"/>
       </w:pPr>
       <w:r>
@@ -2014,46 +2069,25 @@
     </w:p>
     <w:p>
       <w:pPr>
+        <w:spacing w:after="0" w:line="278" w:lineRule="auto"/>
         <w:ind w:left="1440"/>
       </w:pPr>
       <w:r>
-        <w:t xml:space="preserve">- Le système doit respecter les bonnes pratiques de développement (pipeline CI/CD, tests unitaires avec </w:t>
-      </w:r>
-      <w:proofErr w:type="spellStart"/>
-      <w:r>
-        <w:t>Pytest</w:t>
-      </w:r>
-      <w:proofErr w:type="spellEnd"/>
-      <w:r>
-        <w:t>)</w:t>
-      </w:r>
-    </w:p>
-    <w:p>
-      <w:pPr>
+        <w:t>- Le système doit respecter les bonnes pratiques de développement (pipeline CI/CD, tests unitaires avec Pytest)</w:t>
+      </w:r>
+    </w:p>
+    <w:p>
+      <w:pPr>
+        <w:spacing w:after="0" w:line="278" w:lineRule="auto"/>
         <w:ind w:left="1440"/>
       </w:pPr>
       <w:r>
-        <w:t>- Le système doit être exécutable via Docker (</w:t>
-      </w:r>
-      <w:proofErr w:type="spellStart"/>
-      <w:r>
-        <w:t>Dockerfile</w:t>
-      </w:r>
-      <w:proofErr w:type="spellEnd"/>
-      <w:r>
-        <w:t xml:space="preserve"> + docker-</w:t>
-      </w:r>
-      <w:proofErr w:type="spellStart"/>
-      <w:r>
-        <w:t>compose.yml</w:t>
-      </w:r>
-      <w:proofErr w:type="spellEnd"/>
-      <w:r>
-        <w:t>)</w:t>
-      </w:r>
-    </w:p>
-    <w:p>
-      <w:pPr>
+        <w:t>- Le système doit être exécutable via Docker (Dockerfile + docker-compose.yml)</w:t>
+      </w:r>
+    </w:p>
+    <w:p>
+      <w:pPr>
+        <w:spacing w:after="0" w:line="278" w:lineRule="auto"/>
         <w:ind w:left="1440"/>
       </w:pPr>
       <w:r>
@@ -2061,6 +2095,12 @@
       </w:r>
     </w:p>
     <w:p>
+      <w:pPr>
+        <w:spacing w:after="0" w:line="278" w:lineRule="auto"/>
+        <w:ind w:left="1440"/>
+      </w:pPr>
+    </w:p>
+    <w:p>
       <w:r>
         <w:t>Historique des versions :</w:t>
       </w:r>
@@ -2119,15 +2159,7 @@
         <w:t xml:space="preserve"> : rechercher un produit, enregistrer une vente, faire un retour de vente, </w:t>
       </w:r>
       <w:r>
-        <w:t>consulter l’inventaire du magasin. Pour assurer la persistance et la synchronisation des données, un ORM est utilisé qui s’appelle « </w:t>
-      </w:r>
-      <w:proofErr w:type="spellStart"/>
-      <w:r>
-        <w:t>mongoengine</w:t>
-      </w:r>
-      <w:proofErr w:type="spellEnd"/>
-      <w:r>
-        <w:t xml:space="preserve"> » et qui compatible avec le langage Python.  </w:t>
+        <w:t xml:space="preserve">consulter l’inventaire du magasin. Pour assurer la persistance et la synchronisation des données, un ORM est utilisé qui s’appelle « mongoengine » et qui compatible avec le langage Python.  </w:t>
       </w:r>
     </w:p>
     <w:p>
@@ -2146,51 +2178,625 @@
         <w:t>o</w:t>
       </w:r>
       <w:r>
-        <w:t xml:space="preserve"> 2 : Architecture « 3-tier » et Domain Driven – un </w:t>
-      </w:r>
-      <w:proofErr w:type="spellStart"/>
-      <w:r>
-        <w:t>framework</w:t>
-      </w:r>
-      <w:proofErr w:type="spellEnd"/>
-      <w:r>
-        <w:t xml:space="preserve"> backend Express.js, est ajouté au système à la suite de la recommandation par un chargé de laboratoire au lieu de </w:t>
-      </w:r>
-      <w:proofErr w:type="spellStart"/>
-      <w:r>
-        <w:t>FastAPI</w:t>
-      </w:r>
-      <w:proofErr w:type="spellEnd"/>
-      <w:r>
-        <w:t xml:space="preserve">. Ainsi, une grande partie du code Python de la version précédente a dû être migrée en JavaScript. À partir de cette version, le système doit être en mesure de gérer l’inventaire de 5 magasins et d’un magasin mère. En plus des fonctionnalités existantes, des nouvelles fonctionnalités sont ajoutés. Les magasins peuvent consulter l’état de stock du magasin mère et faire une demande de réapprovisionnement. Le magasin mère a accès à toutes les fonctionnalités que les magasins standards ont sauf la demande de réapprovisionnement. De plus, le magasin mère peut </w:t>
-      </w:r>
-      <w:r>
-        <w:t>générer un rapport consolidé des ventes, visualiser les performances des magasins et mettre à jour les données d’un produit à travers tous les magasins. Une version initiale d’un API REST est mise en place sur Express.js pour gérer les communications http entre la console Python (frontend) et Express.js (backend). Puisque Python ne communique plus directement avec la base de données, « </w:t>
-      </w:r>
-      <w:proofErr w:type="spellStart"/>
-      <w:r>
-        <w:t>mongoengine</w:t>
-      </w:r>
-      <w:proofErr w:type="spellEnd"/>
-      <w:r>
-        <w:t> » est remplacé par « </w:t>
-      </w:r>
-      <w:proofErr w:type="spellStart"/>
-      <w:r>
-        <w:t>mongoose</w:t>
-      </w:r>
-      <w:proofErr w:type="spellEnd"/>
-      <w:r>
-        <w:t xml:space="preserve"> » une alternative pour JavaScript. </w:t>
+        <w:t xml:space="preserve"> 2 : Architecture « 3-tier » et Domain Driven – un framework backend Express.js, est ajouté au système à la suite de la recommandation par un chargé de laboratoire au lieu de FastAPI. Ainsi, une grande partie du code Python de la version précédente a dû être migrée en JavaScript. À partir de cette version, le système doit être en mesure de gérer l’inventaire de 5 magasins</w:t>
+      </w:r>
+      <w:r>
+        <w:t>,</w:t>
+      </w:r>
+      <w:r>
+        <w:t xml:space="preserve"> d’un magasin mère</w:t>
+      </w:r>
+      <w:r>
+        <w:t xml:space="preserve"> et du centre de stockage central</w:t>
+      </w:r>
+      <w:r>
+        <w:t xml:space="preserve">. En plus des fonctionnalités existantes, des nouvelles fonctionnalités sont ajoutés. Les magasins peuvent consulter l’état de stock du magasin mère et faire une demande de réapprovisionnement. Le magasin mère a accès à toutes les fonctionnalités que les magasins standards ont. De plus, le magasin mère peut </w:t>
+      </w:r>
+      <w:r>
+        <w:t xml:space="preserve">générer un rapport consolidé des ventes, visualiser les performances des magasins et mettre à jour les données d’un produit à travers tous les magasins. Une version initiale d’un API REST est mise en place sur Express.js pour gérer les communications http entre la console Python (frontend) et Express.js (backend). Puisque Python ne communique plus directement avec la base de données, « mongoengine » est remplacé par « mongoose » une alternative pour JavaScript. </w:t>
       </w:r>
     </w:p>
     <w:p>
       <w:pPr>
         <w:pStyle w:val="Titre1"/>
       </w:pPr>
+      <w:r>
+        <w:t>2</w:t>
+      </w:r>
+      <w:r>
+        <w:t>.</w:t>
+      </w:r>
+      <w:r>
+        <w:t xml:space="preserve"> </w:t>
+      </w:r>
+      <w:r>
+        <w:t>Analyse critique et discussion</w:t>
+      </w:r>
+    </w:p>
+    <w:p>
+      <w:pPr>
+        <w:rPr>
+          <w:b/>
+          <w:bCs/>
+        </w:rPr>
+      </w:pPr>
+      <w:r>
+        <w:rPr>
+          <w:b/>
+          <w:bCs/>
+        </w:rPr>
+        <w:t>Labo 0 : Architecture Mainframe</w:t>
+      </w:r>
+    </w:p>
+    <w:p>
+      <w:pPr>
+        <w:pStyle w:val="Paragraphedeliste"/>
+        <w:numPr>
+          <w:ilvl w:val="0"/>
+          <w:numId w:val="4"/>
+        </w:numPr>
+      </w:pPr>
+      <w:r>
+        <w:t>Points forts :</w:t>
+      </w:r>
+    </w:p>
+    <w:p>
+      <w:pPr>
+        <w:pStyle w:val="Paragraphedeliste"/>
+        <w:numPr>
+          <w:ilvl w:val="1"/>
+          <w:numId w:val="4"/>
+        </w:numPr>
+      </w:pPr>
+      <w:r>
+        <w:t>Simple à développer et déployer : C’est qu’une architecture avec 1 seul composant du système.</w:t>
+      </w:r>
+    </w:p>
+    <w:p>
+      <w:pPr>
+        <w:pStyle w:val="Paragraphedeliste"/>
+        <w:numPr>
+          <w:ilvl w:val="1"/>
+          <w:numId w:val="4"/>
+        </w:numPr>
+      </w:pPr>
+      <w:r>
+        <w:t>Pas besoin de gérer les communications entre composants : Le système est composé d’un seul composant.</w:t>
+      </w:r>
+    </w:p>
+    <w:p>
+      <w:pPr>
+        <w:pStyle w:val="Paragraphedeliste"/>
+        <w:numPr>
+          <w:ilvl w:val="0"/>
+          <w:numId w:val="4"/>
+        </w:numPr>
+      </w:pPr>
+      <w:r>
+        <w:t>Points Faibles :</w:t>
+      </w:r>
+    </w:p>
+    <w:p>
+      <w:pPr>
+        <w:pStyle w:val="Paragraphedeliste"/>
+        <w:numPr>
+          <w:ilvl w:val="1"/>
+          <w:numId w:val="4"/>
+        </w:numPr>
+      </w:pPr>
+      <w:r>
+        <w:t>Scalabilité horizontale non existante : Pas possible de créer plusieurs nœuds qui communiquent ensemble.</w:t>
+      </w:r>
+    </w:p>
+    <w:p>
+      <w:pPr>
+        <w:pStyle w:val="Paragraphedeliste"/>
+        <w:numPr>
+          <w:ilvl w:val="1"/>
+          <w:numId w:val="4"/>
+        </w:numPr>
+      </w:pPr>
+      <w:r>
+        <w:t>Besoin de relancer l’application quand une modification est faite</w:t>
+      </w:r>
+      <w:r>
+        <w:t> : comme que c’est un mainframe, tout doit être relancé pour utiliser les nouvelles fonctionnalités.</w:t>
+      </w:r>
+    </w:p>
+    <w:p>
+      <w:pPr>
+        <w:pStyle w:val="Paragraphedeliste"/>
+        <w:numPr>
+          <w:ilvl w:val="1"/>
+          <w:numId w:val="4"/>
+        </w:numPr>
+      </w:pPr>
+      <w:r>
+        <w:t>Si le système tombe en panne, tout tombe en panne</w:t>
+      </w:r>
+      <w:r>
+        <w:t> : le mainframe s’occupe de tout et s’il tombe en panne le système n’est plus opérationnel.</w:t>
+      </w:r>
+    </w:p>
+    <w:p>
+      <w:pPr>
+        <w:pStyle w:val="Paragraphedeliste"/>
+        <w:numPr>
+          <w:ilvl w:val="1"/>
+          <w:numId w:val="4"/>
+        </w:numPr>
+      </w:pPr>
+      <w:r>
+        <w:lastRenderedPageBreak/>
+        <w:t>Difficile à maintenir à long terme si l’application grandit beaucoup</w:t>
+      </w:r>
+      <w:r>
+        <w:t> : le mainframe regroupe toute la logique ce qui complexifie la maintenance.</w:t>
+      </w:r>
+    </w:p>
+    <w:p>
+      <w:pPr>
+        <w:pStyle w:val="Paragraphedeliste"/>
+        <w:numPr>
+          <w:ilvl w:val="0"/>
+          <w:numId w:val="4"/>
+        </w:numPr>
+      </w:pPr>
+      <w:r>
+        <w:t>Docker et Docker Compose : Un seul conteneurs docker est fait pour l’application mainframe.</w:t>
+      </w:r>
+    </w:p>
+    <w:p/>
+    <w:p>
+      <w:pPr>
+        <w:rPr>
+          <w:b/>
+          <w:bCs/>
+        </w:rPr>
+      </w:pPr>
+      <w:r>
+        <w:rPr>
+          <w:b/>
+          <w:bCs/>
+        </w:rPr>
+        <w:t xml:space="preserve">Labo </w:t>
+      </w:r>
+      <w:r>
+        <w:rPr>
+          <w:b/>
+          <w:bCs/>
+        </w:rPr>
+        <w:t>1</w:t>
+      </w:r>
+      <w:r>
+        <w:rPr>
+          <w:b/>
+          <w:bCs/>
+        </w:rPr>
+        <w:t> :</w:t>
+      </w:r>
+      <w:r>
+        <w:rPr>
+          <w:b/>
+          <w:bCs/>
+        </w:rPr>
+        <w:t xml:space="preserve"> Architecture 2-tier</w:t>
+      </w:r>
+    </w:p>
+    <w:p>
+      <w:pPr>
+        <w:pStyle w:val="Paragraphedeliste"/>
+        <w:numPr>
+          <w:ilvl w:val="0"/>
+          <w:numId w:val="4"/>
+        </w:numPr>
+      </w:pPr>
+      <w:r>
+        <w:t>Points forts :</w:t>
+      </w:r>
+      <w:r>
+        <w:t xml:space="preserve"> </w:t>
+      </w:r>
+    </w:p>
+    <w:p>
+      <w:pPr>
+        <w:pStyle w:val="Paragraphedeliste"/>
+        <w:numPr>
+          <w:ilvl w:val="1"/>
+          <w:numId w:val="4"/>
+        </w:numPr>
+      </w:pPr>
+      <w:r>
+        <w:t>Séparation de la logique entre le client et la base de données : la console client Python interagit avec la base de données MongoDB et n’est donc plus un mainframe.</w:t>
+      </w:r>
+    </w:p>
+    <w:p>
+      <w:pPr>
+        <w:pStyle w:val="Paragraphedeliste"/>
+        <w:numPr>
+          <w:ilvl w:val="1"/>
+          <w:numId w:val="4"/>
+        </w:numPr>
+      </w:pPr>
+      <w:r>
+        <w:t xml:space="preserve">Utilisation d’un ORM : mongoengine est utilisée pour </w:t>
+      </w:r>
+      <w:r>
+        <w:t>manipules des</w:t>
+      </w:r>
+      <w:r>
+        <w:t xml:space="preserve"> objets Python</w:t>
+      </w:r>
+      <w:r>
+        <w:t xml:space="preserve"> au lieu d’écrire manuellement des requêtes MongoDB en JSON</w:t>
+      </w:r>
+      <w:r>
+        <w:t xml:space="preserve"> et assure qu’on a accès aux informations à jour dans la base de données.</w:t>
+      </w:r>
+    </w:p>
+    <w:p>
+      <w:pPr>
+        <w:pStyle w:val="Paragraphedeliste"/>
+        <w:numPr>
+          <w:ilvl w:val="1"/>
+          <w:numId w:val="4"/>
+        </w:numPr>
+      </w:pPr>
+      <w:r>
+        <w:t xml:space="preserve">Mise en place de Docker Compose (pour les 2 conteneurs) : Permet de lancer toute l’architecture avec une seule commande </w:t>
+      </w:r>
+      <w:r>
+        <w:t xml:space="preserve">pour me simplifier le développement et les tests. </w:t>
+      </w:r>
+      <w:r>
+        <w:rPr>
+          <w:highlight w:val="yellow"/>
+        </w:rPr>
+        <w:t xml:space="preserve">Techniquement la console Python ne devrait pas être conteneurisé, car elle se retrouverait sur une machine du client, cela était fait juste pour faciliter les tests avec </w:t>
+      </w:r>
+      <w:r>
+        <w:rPr>
+          <w:highlight w:val="yellow"/>
+        </w:rPr>
+        <w:t>Docker</w:t>
+      </w:r>
+      <w:r>
+        <w:rPr>
+          <w:highlight w:val="yellow"/>
+        </w:rPr>
+        <w:t xml:space="preserve"> (plus d’infos dans la section Docker et Docker Compose)</w:t>
+      </w:r>
+      <w:r>
+        <w:t>.</w:t>
+      </w:r>
+    </w:p>
+    <w:p>
+      <w:pPr>
+        <w:pStyle w:val="Paragraphedeliste"/>
+        <w:numPr>
+          <w:ilvl w:val="0"/>
+          <w:numId w:val="4"/>
+        </w:numPr>
+      </w:pPr>
+      <w:r>
+        <w:t>Points Faibles :</w:t>
+      </w:r>
+    </w:p>
+    <w:p>
+      <w:pPr>
+        <w:pStyle w:val="Paragraphedeliste"/>
+        <w:numPr>
+          <w:ilvl w:val="1"/>
+          <w:numId w:val="4"/>
+        </w:numPr>
+      </w:pPr>
+      <w:r>
+        <w:t>Console Python conteneurisée : Dans une architecture en production/dans la vraie vie, la console Python ne devrait pas être conteneurisée, car elle est exécutée sur la machine d’un client. Outre que pour me faciliter le développement, mon apprentissage de Docker et de Docker Compose, cette manière nuit à la séparation entre client/serveur.</w:t>
+      </w:r>
+    </w:p>
+    <w:p>
+      <w:pPr>
+        <w:pStyle w:val="Paragraphedeliste"/>
+        <w:numPr>
+          <w:ilvl w:val="1"/>
+          <w:numId w:val="4"/>
+        </w:numPr>
+      </w:pPr>
+      <w:r>
+        <w:t>Sécurité faible : Le client peut accéder directement à la base de données.</w:t>
+      </w:r>
+    </w:p>
+    <w:p>
+      <w:pPr>
+        <w:pStyle w:val="Paragraphedeliste"/>
+        <w:numPr>
+          <w:ilvl w:val="1"/>
+          <w:numId w:val="4"/>
+        </w:numPr>
+      </w:pPr>
+      <w:r>
+        <w:t xml:space="preserve">Gestion de la logique et de validation : </w:t>
+      </w:r>
+      <w:r>
+        <w:t>Toute la logique de traitement et de validation est dans le client</w:t>
+      </w:r>
+      <w:r>
+        <w:t xml:space="preserve"> et</w:t>
+      </w:r>
+      <w:r>
+        <w:t xml:space="preserve"> </w:t>
+      </w:r>
+      <w:r>
+        <w:t>donc il est</w:t>
+      </w:r>
+      <w:r>
+        <w:t xml:space="preserve"> difficile </w:t>
+      </w:r>
+      <w:r>
+        <w:t>de</w:t>
+      </w:r>
+      <w:r>
+        <w:t xml:space="preserve"> centralis</w:t>
+      </w:r>
+      <w:r>
+        <w:t>er</w:t>
+      </w:r>
+      <w:r>
+        <w:t xml:space="preserve"> la logique métier.</w:t>
+      </w:r>
+      <w:r>
+        <w:t xml:space="preserve"> Préférablement, le client ne devrait pas avoir ça</w:t>
+      </w:r>
+      <w:r>
+        <w:t>, cela sera réglée dans le futur laboratoire.</w:t>
+      </w:r>
+    </w:p>
+    <w:p>
+      <w:pPr>
+        <w:pStyle w:val="Paragraphedeliste"/>
+        <w:numPr>
+          <w:ilvl w:val="0"/>
+          <w:numId w:val="4"/>
+        </w:numPr>
+      </w:pPr>
+      <w:r>
+        <w:lastRenderedPageBreak/>
+        <w:t>Docker et Docker Compose :</w:t>
+      </w:r>
+      <w:r>
+        <w:t xml:space="preserve"> 2 conteneurs docker sont lancés par Docker Compose (un conteneur contient la console Python et l’autre c’est une image de MongoDB officielle). Cela est pour but de pouvoir lancer toute l’architecture avec une commande, mais ça reste quand même une architecture 2-tier et un ORM est utilisée pour la communication.</w:t>
+      </w:r>
+      <w:r>
+        <w:t xml:space="preserve"> </w:t>
+      </w:r>
+      <w:r>
+        <w:rPr>
+          <w:highlight w:val="yellow"/>
+        </w:rPr>
+        <w:t xml:space="preserve">Techniquement la console Python ne devrait pas être conteneurisé, car elle se retrouverait sur une machine du client, cela était fait juste pour faciliter les tests avec Docker. J’ai fait cela de cette manière aussi pour me pratiquer plus avec Docker et Docker Compose pour pouvoir lancer des conteneurs en mode </w:t>
+      </w:r>
+      <w:r>
+        <w:rPr>
+          <w:highlight w:val="yellow"/>
+        </w:rPr>
+        <w:t>interactif</w:t>
+      </w:r>
+      <w:r>
+        <w:t>.</w:t>
+      </w:r>
+      <w:r>
+        <w:t xml:space="preserve"> </w:t>
+      </w:r>
+    </w:p>
+    <w:p>
+      <w:pPr>
+        <w:rPr>
+          <w:b/>
+          <w:bCs/>
+        </w:rPr>
+      </w:pPr>
+      <w:r>
+        <w:rPr>
+          <w:b/>
+          <w:bCs/>
+        </w:rPr>
+        <w:t xml:space="preserve">Labo </w:t>
+      </w:r>
+      <w:r>
+        <w:rPr>
+          <w:b/>
+          <w:bCs/>
+        </w:rPr>
+        <w:t>2</w:t>
+      </w:r>
+      <w:r>
+        <w:rPr>
+          <w:b/>
+          <w:bCs/>
+        </w:rPr>
+        <w:t> :</w:t>
+      </w:r>
+      <w:r>
+        <w:rPr>
+          <w:b/>
+          <w:bCs/>
+        </w:rPr>
+        <w:t xml:space="preserve"> Architecture 3-tier avec DDD</w:t>
+      </w:r>
+    </w:p>
+    <w:p>
+      <w:pPr>
+        <w:pStyle w:val="Paragraphedeliste"/>
+        <w:numPr>
+          <w:ilvl w:val="0"/>
+          <w:numId w:val="4"/>
+        </w:numPr>
+      </w:pPr>
+      <w:r>
+        <w:t>Points forts :</w:t>
+      </w:r>
+      <w:r>
+        <w:t xml:space="preserve"> </w:t>
+      </w:r>
+    </w:p>
+    <w:p>
+      <w:pPr>
+        <w:pStyle w:val="Paragraphedeliste"/>
+        <w:numPr>
+          <w:ilvl w:val="1"/>
+          <w:numId w:val="4"/>
+        </w:numPr>
+      </w:pPr>
+      <w:r>
+        <w:t>Séparation plus profonde de logique métier : La console Python agit comme un client externe. Le backend Express.js encapsule la logique métier et gère les appels API. La base de données MongoDB est accédée via mongoose comme ORM.</w:t>
+      </w:r>
+    </w:p>
+    <w:p>
+      <w:pPr>
+        <w:pStyle w:val="Paragraphedeliste"/>
+        <w:numPr>
+          <w:ilvl w:val="1"/>
+          <w:numId w:val="4"/>
+        </w:numPr>
+      </w:pPr>
+      <w:r>
+        <w:t>Le client ne connait pas la base de données : il n’est plus connecté à la base de données directement.</w:t>
+      </w:r>
+    </w:p>
+    <w:p>
+      <w:pPr>
+        <w:pStyle w:val="Paragraphedeliste"/>
+        <w:numPr>
+          <w:ilvl w:val="1"/>
+          <w:numId w:val="4"/>
+        </w:numPr>
+      </w:pPr>
+      <w:r>
+        <w:t>Utilisation d’un API : permet d’être réutilisée pour d’autres types d’application client (comme pour Django par exemple)</w:t>
+      </w:r>
+    </w:p>
+    <w:p>
+      <w:pPr>
+        <w:pStyle w:val="Paragraphedeliste"/>
+        <w:numPr>
+          <w:ilvl w:val="1"/>
+          <w:numId w:val="4"/>
+        </w:numPr>
+      </w:pPr>
+      <w:r>
+        <w:t>Application du DDD et du MVC : le backend est organisé selon les modèles et les services/contrôleurs.</w:t>
+      </w:r>
+    </w:p>
+    <w:p>
+      <w:pPr>
+        <w:pStyle w:val="Paragraphedeliste"/>
+        <w:numPr>
+          <w:ilvl w:val="0"/>
+          <w:numId w:val="4"/>
+        </w:numPr>
+      </w:pPr>
+      <w:r>
+        <w:t>Points Faibles :</w:t>
+      </w:r>
+    </w:p>
+    <w:p>
+      <w:pPr>
+        <w:pStyle w:val="Paragraphedeliste"/>
+        <w:numPr>
+          <w:ilvl w:val="1"/>
+          <w:numId w:val="4"/>
+        </w:numPr>
+      </w:pPr>
+      <w:r>
+        <w:t>Pas d’authentification : n’importe qui peut faire les appels à l’API sans être validé.</w:t>
+      </w:r>
+    </w:p>
+    <w:p>
+      <w:pPr>
+        <w:pStyle w:val="Paragraphedeliste"/>
+        <w:numPr>
+          <w:ilvl w:val="1"/>
+          <w:numId w:val="4"/>
+        </w:numPr>
+      </w:pPr>
+      <w:r>
+        <w:t>Client reste en ligne de commande : Pas préférable pour des vrais utilisateurs, sera remplacée par Django dans le futur laboratoire.</w:t>
+      </w:r>
+    </w:p>
+    <w:p>
+      <w:pPr>
+        <w:pStyle w:val="Paragraphedeliste"/>
+        <w:numPr>
+          <w:ilvl w:val="1"/>
+          <w:numId w:val="4"/>
+        </w:numPr>
+      </w:pPr>
+      <w:r>
+        <w:t>Pas de tests pour Express.js : Les tests Express.js ne sont pas écrits encore, car l’API risque d’évoluer avec le futur laboratoire, seuls les tests Python sont faits.</w:t>
+      </w:r>
+    </w:p>
+    <w:p>
+      <w:pPr>
+        <w:pStyle w:val="Paragraphedeliste"/>
+        <w:numPr>
+          <w:ilvl w:val="1"/>
+          <w:numId w:val="4"/>
+        </w:numPr>
+      </w:pPr>
+      <w:r>
+        <w:t>Absence de load balancing : Pas de</w:t>
+      </w:r>
+      <w:r>
+        <w:t xml:space="preserve"> load balancer pour équilibrer la charge entre les composantes si le trafic est élevé.</w:t>
+      </w:r>
+    </w:p>
+    <w:p>
+      <w:pPr>
+        <w:pStyle w:val="Paragraphedeliste"/>
+        <w:numPr>
+          <w:ilvl w:val="0"/>
+          <w:numId w:val="4"/>
+        </w:numPr>
+      </w:pPr>
+      <w:r>
+        <w:t>Docker et Docker Compose :</w:t>
+      </w:r>
+      <w:r>
+        <w:t xml:space="preserve"> </w:t>
+      </w:r>
+      <w:r>
+        <w:t>2 conteneurs docker sont lancés par Docker Compose (un conteneur contient l</w:t>
+      </w:r>
+      <w:r>
+        <w:t>e backend Express.js</w:t>
+      </w:r>
+      <w:r>
+        <w:t xml:space="preserve"> et l’autre c’est une image de MongoDB officielle). Cela est pour but de pouvoir lancer</w:t>
+      </w:r>
+      <w:r>
+        <w:t xml:space="preserve"> le backend et la base de données à partir d’une seule commande via Docker Compose</w:t>
+      </w:r>
+      <w:r>
+        <w:t>.</w:t>
+      </w:r>
+      <w:r>
+        <w:t xml:space="preserve"> </w:t>
+      </w:r>
+      <w:r>
+        <w:lastRenderedPageBreak/>
+        <w:t xml:space="preserve">L’architecture du système reste quand même une architecture 3-tier avec DDD, car la console Python peut être lancée </w:t>
+      </w:r>
+      <w:r>
+        <w:t>et fera des appels API par http au backend Express.js qui lui une fois reçu la demande va passer par l’ORM mongoose pour exécuter des queries sur MongoDB et ensuite envoyer le résultat au frontend Python.</w:t>
+      </w:r>
+    </w:p>
+    <w:p>
+      <w:pPr>
+        <w:pStyle w:val="Titre1"/>
+      </w:pPr>
       <w:bookmarkStart w:id="1" w:name="_Toc200106699"/>
       <w:r>
-        <w:t>2</w:t>
+        <w:t>3</w:t>
       </w:r>
       <w:r>
         <w:t>.</w:t>
@@ -2253,13 +2859,8 @@
         </w:numPr>
       </w:pPr>
       <w:r>
-        <w:t xml:space="preserve">Ne pas avoir d’avertissements avec </w:t>
-      </w:r>
-      <w:proofErr w:type="spellStart"/>
-      <w:r>
-        <w:t>PyLint</w:t>
-      </w:r>
-      <w:proofErr w:type="spellEnd"/>
+        <w:t>Ne pas avoir d’avertissements avec PyLint</w:t>
+      </w:r>
     </w:p>
     <w:p>
       <w:pPr>
@@ -2270,13 +2871,8 @@
         </w:numPr>
       </w:pPr>
       <w:r>
-        <w:t xml:space="preserve">Passer tous les tests automatisés avec </w:t>
-      </w:r>
-      <w:proofErr w:type="spellStart"/>
-      <w:r>
-        <w:t>Pytest</w:t>
-      </w:r>
-      <w:proofErr w:type="spellEnd"/>
+        <w:t>Passer tous les tests automatisés avec Pytest</w:t>
+      </w:r>
     </w:p>
     <w:p>
       <w:pPr>
@@ -2287,15 +2883,7 @@
         </w:numPr>
       </w:pPr>
       <w:r>
-        <w:t xml:space="preserve">Avoir un </w:t>
-      </w:r>
-      <w:proofErr w:type="spellStart"/>
-      <w:r>
-        <w:t>dockerfile</w:t>
-      </w:r>
-      <w:proofErr w:type="spellEnd"/>
-      <w:r>
-        <w:t xml:space="preserve"> fonctionnel pour créer une image de l’application</w:t>
+        <w:t>Avoir un dockerfile fonctionnel pour créer une image de l’application</w:t>
       </w:r>
     </w:p>
     <w:p>
@@ -2322,13 +2910,71 @@
         </w:numPr>
       </w:pPr>
       <w:r>
+        <w:t>Le frontend de l’application doit avoir la possibilité d’évolution vers une interface web/mobile (en ligne de commande présentement)</w:t>
+      </w:r>
+    </w:p>
+    <w:p>
+      <w:pPr>
+        <w:rPr>
+          <w:b/>
+          <w:bCs/>
+        </w:rPr>
+      </w:pPr>
+      <w:r>
+        <w:rPr>
+          <w:b/>
+          <w:bCs/>
+        </w:rPr>
+        <w:t>Notes additionnelles sur les contraintes :</w:t>
+      </w:r>
+    </w:p>
+    <w:p>
+      <w:pPr>
+        <w:pStyle w:val="Paragraphedeliste"/>
+        <w:numPr>
+          <w:ilvl w:val="0"/>
+          <w:numId w:val="4"/>
+        </w:numPr>
+      </w:pPr>
+      <w:r>
+        <w:t>Avec la migration de la majorité du code « backend » de Python vers JavaScript, les tests unitaires pour Express.js ne sont pas inclus dans cette version du laboratoire (mais les tests unitaires en Python pour toutes les fonctionnalités sont ajoutés avec un « code coverage » supérieur à 80%). Les unitaires pour Express.js seront inclus dans une future version du laboratoire.</w:t>
+      </w:r>
+    </w:p>
+    <w:p>
+      <w:pPr>
+        <w:pStyle w:val="Paragraphedeliste"/>
+        <w:numPr>
+          <w:ilvl w:val="0"/>
+          <w:numId w:val="4"/>
+        </w:numPr>
+      </w:pPr>
+      <w:r>
+        <w:t xml:space="preserve">Une interface web/mobile sera implémentée dans la future version du laboratoire. Django sera utilisé comme framework web pour garder les fonctionnalités « frontend » codés en Python et éviter une migration vers une autre langue. </w:t>
+      </w:r>
+    </w:p>
+    <w:p>
+      <w:pPr>
+        <w:pStyle w:val="Titre1"/>
+      </w:pPr>
+      <w:bookmarkStart w:id="2" w:name="_Toc200106700"/>
+      <w:r>
         <w:lastRenderedPageBreak/>
-        <w:t>Le frontend de l’application doit avoir la possibilité d’évolution vers une interface web/mobile (en ligne de commande présentement)</w:t>
-      </w:r>
-    </w:p>
-    <w:p>
-      <w:r>
-        <w:t>Notes additionnelles sur les contraintes :</w:t>
+        <w:t>4</w:t>
+      </w:r>
+      <w:r>
+        <w:t>.</w:t>
+      </w:r>
+      <w:r>
+        <w:t xml:space="preserve"> </w:t>
+      </w:r>
+      <w:r>
+        <w:t>Contexte &amp; portée</w:t>
+      </w:r>
+      <w:bookmarkEnd w:id="2"/>
+    </w:p>
+    <w:p>
+      <w:r>
+        <w:t xml:space="preserve">Depuis le « Labo 2 », le système doit être en mesure de pouvoir gérer les inventaires et d’autres fonctionnalités de plusieurs magasins. Ainsi, des collections de magasins et de demandes de réapprovisionnement sont ajoutés à la base de données MongoDB pour supporter ces nouvelles demandes. Il existe également deux types d’utilisateurs dans le système : utilisateur d’un magasin standard et l’utilisateur du magasin mère. La manière dont l’application console arrive à déterminer quel type d’utilisateur l’utiliser est avec un argument lorsque l’application est lancée : </w:t>
       </w:r>
     </w:p>
     <w:p>
@@ -2340,15 +2986,7 @@
         </w:numPr>
       </w:pPr>
       <w:r>
-        <w:t xml:space="preserve">Avec la migration de la majorité du code « backend » de Python vers JavaScript, les tests unitaires pour Express.js ne sont pas inclus dans cette version du laboratoire (mais les tests unitaires en Python pour toutes les fonctionnalités sont ajoutés avec un « code </w:t>
-      </w:r>
-      <w:proofErr w:type="spellStart"/>
-      <w:r>
-        <w:t>coverage</w:t>
-      </w:r>
-      <w:proofErr w:type="spellEnd"/>
-      <w:r>
-        <w:t> » supérieur à 80%). Les unitaires pour Express.js seront inclus dans une future version du laboratoire.</w:t>
+        <w:t>Si l’argument est un chiffre entre 1 (inclus) à 5 (inclus), cela indique que c’est un utilisateur d’un magasin standard qui se connecte à l’application ainsi que le numéro de son magasin.</w:t>
       </w:r>
     </w:p>
     <w:p>
@@ -2360,24 +2998,243 @@
         </w:numPr>
       </w:pPr>
       <w:r>
-        <w:t xml:space="preserve">Une interface web/mobile sera implémentée dans la future version du laboratoire. Django sera utilisé comme </w:t>
-      </w:r>
-      <w:proofErr w:type="spellStart"/>
-      <w:r>
-        <w:t>framework</w:t>
-      </w:r>
-      <w:proofErr w:type="spellEnd"/>
-      <w:r>
-        <w:t xml:space="preserve"> web pour garder les fonctionnalités « frontend » codés en Python et éviter une migration vers une autre langue. </w:t>
+        <w:t>Si l’argument est « admin », cela indique que c’est un utilisateur du magasin mère qui se connecte à l’application.</w:t>
+      </w:r>
+    </w:p>
+    <w:p>
+      <w:pPr>
+        <w:pStyle w:val="Paragraphedeliste"/>
+        <w:numPr>
+          <w:ilvl w:val="0"/>
+          <w:numId w:val="4"/>
+        </w:numPr>
+      </w:pPr>
+      <w:r>
+        <w:t>Si l’argument n’est pas inclus ou ne fait pas partie des deux cas mentionnés précédemment, l’application se ferme.</w:t>
+      </w:r>
+    </w:p>
+    <w:p>
+      <w:r>
+        <w:t>Ainsi, l’utilisateur du magasin standard peut :</w:t>
+      </w:r>
+    </w:p>
+    <w:p>
+      <w:pPr>
+        <w:pStyle w:val="Paragraphedeliste"/>
+        <w:numPr>
+          <w:ilvl w:val="0"/>
+          <w:numId w:val="4"/>
+        </w:numPr>
+      </w:pPr>
+      <w:r>
+        <w:t>Rechercher un produit dans son magasin</w:t>
+      </w:r>
+    </w:p>
+    <w:p>
+      <w:pPr>
+        <w:pStyle w:val="Paragraphedeliste"/>
+        <w:numPr>
+          <w:ilvl w:val="0"/>
+          <w:numId w:val="4"/>
+        </w:numPr>
+      </w:pPr>
+      <w:r>
+        <w:t>Enregistrer une vente dans son magasin</w:t>
+      </w:r>
+    </w:p>
+    <w:p>
+      <w:pPr>
+        <w:pStyle w:val="Paragraphedeliste"/>
+        <w:numPr>
+          <w:ilvl w:val="0"/>
+          <w:numId w:val="4"/>
+        </w:numPr>
+      </w:pPr>
+      <w:r>
+        <w:t>Faire un retour de vente dans son magasin</w:t>
+      </w:r>
+    </w:p>
+    <w:p>
+      <w:pPr>
+        <w:pStyle w:val="Paragraphedeliste"/>
+        <w:numPr>
+          <w:ilvl w:val="0"/>
+          <w:numId w:val="4"/>
+        </w:numPr>
+      </w:pPr>
+      <w:r>
+        <w:t>Consulter l’inventaire de son magasin</w:t>
+      </w:r>
+    </w:p>
+    <w:p>
+      <w:pPr>
+        <w:pStyle w:val="Paragraphedeliste"/>
+        <w:numPr>
+          <w:ilvl w:val="0"/>
+          <w:numId w:val="4"/>
+        </w:numPr>
+      </w:pPr>
+      <w:r>
+        <w:t>Consulter l’inventaire du</w:t>
+      </w:r>
+      <w:r>
+        <w:t xml:space="preserve"> centre de stockage</w:t>
+      </w:r>
+    </w:p>
+    <w:p>
+      <w:pPr>
+        <w:pStyle w:val="Paragraphedeliste"/>
+        <w:numPr>
+          <w:ilvl w:val="0"/>
+          <w:numId w:val="4"/>
+        </w:numPr>
+      </w:pPr>
+      <w:r>
+        <w:t>Faire une demande de réapprovisionnement</w:t>
+      </w:r>
+    </w:p>
+    <w:p>
+      <w:r>
+        <w:t>Tandis qu’un utilisateur du magasin mère peut :</w:t>
+      </w:r>
+    </w:p>
+    <w:p>
+      <w:pPr>
+        <w:pStyle w:val="Paragraphedeliste"/>
+        <w:numPr>
+          <w:ilvl w:val="0"/>
+          <w:numId w:val="4"/>
+        </w:numPr>
+      </w:pPr>
+      <w:r>
+        <w:t>Rechercher un produit dans un magasin standard de son choix</w:t>
+      </w:r>
+    </w:p>
+    <w:p>
+      <w:pPr>
+        <w:pStyle w:val="Paragraphedeliste"/>
+        <w:numPr>
+          <w:ilvl w:val="0"/>
+          <w:numId w:val="4"/>
+        </w:numPr>
+      </w:pPr>
+      <w:r>
+        <w:t>Enregistrer une vente dans un magasin standard de son choix</w:t>
+      </w:r>
+    </w:p>
+    <w:p>
+      <w:pPr>
+        <w:pStyle w:val="Paragraphedeliste"/>
+        <w:numPr>
+          <w:ilvl w:val="0"/>
+          <w:numId w:val="4"/>
+        </w:numPr>
+      </w:pPr>
+      <w:r>
+        <w:t>Faire un retour de vente dans un magasin standard de son choix</w:t>
+      </w:r>
+    </w:p>
+    <w:p>
+      <w:pPr>
+        <w:pStyle w:val="Paragraphedeliste"/>
+        <w:numPr>
+          <w:ilvl w:val="0"/>
+          <w:numId w:val="4"/>
+        </w:numPr>
+      </w:pPr>
+      <w:r>
+        <w:t>Consulter l’inventaire dans un magasin standard de son choix</w:t>
+      </w:r>
+    </w:p>
+    <w:p>
+      <w:pPr>
+        <w:pStyle w:val="Paragraphedeliste"/>
+        <w:numPr>
+          <w:ilvl w:val="0"/>
+          <w:numId w:val="4"/>
+        </w:numPr>
+      </w:pPr>
+      <w:r>
+        <w:t xml:space="preserve">Consulter l’inventaire </w:t>
+      </w:r>
+      <w:r>
+        <w:t>du centre de stockage</w:t>
+      </w:r>
+    </w:p>
+    <w:p>
+      <w:pPr>
+        <w:pStyle w:val="Paragraphedeliste"/>
+        <w:numPr>
+          <w:ilvl w:val="0"/>
+          <w:numId w:val="4"/>
+        </w:numPr>
+      </w:pPr>
+      <w:r>
+        <w:t>Faire une demande de réapprovisionnement</w:t>
+      </w:r>
+      <w:r>
+        <w:t xml:space="preserve"> dans un magasin de son choix</w:t>
+      </w:r>
+    </w:p>
+    <w:p>
+      <w:pPr>
+        <w:pStyle w:val="Paragraphedeliste"/>
+        <w:numPr>
+          <w:ilvl w:val="0"/>
+          <w:numId w:val="4"/>
+        </w:numPr>
+      </w:pPr>
+      <w:r>
+        <w:t>Générer un rapport consolidé des ventes</w:t>
+      </w:r>
+    </w:p>
+    <w:p>
+      <w:pPr>
+        <w:pStyle w:val="Paragraphedeliste"/>
+        <w:numPr>
+          <w:ilvl w:val="0"/>
+          <w:numId w:val="4"/>
+        </w:numPr>
+      </w:pPr>
+      <w:r>
+        <w:t>Visualiser les performances de magasins</w:t>
+      </w:r>
+    </w:p>
+    <w:p>
+      <w:pPr>
+        <w:pStyle w:val="Paragraphedeliste"/>
+        <w:numPr>
+          <w:ilvl w:val="0"/>
+          <w:numId w:val="4"/>
+        </w:numPr>
+      </w:pPr>
+      <w:r>
+        <w:t>Mettre à jour les informations d’un produit dans tous les magasins</w:t>
+      </w:r>
+    </w:p>
+    <w:p>
+      <w:pPr>
+        <w:rPr>
+          <w:b/>
+          <w:bCs/>
+        </w:rPr>
+      </w:pPr>
+      <w:r>
+        <w:rPr>
+          <w:b/>
+          <w:bCs/>
+        </w:rPr>
+        <w:lastRenderedPageBreak/>
+        <w:t>Il n’y a pas de sécurité d’authentification sur l’application Python, ni sur les routes API ce qui est une vulnérabilité, car le système peut être accédée par un parti tiers. Des méthodes d’authentification et de validation seront ajoutés dans le futur laboratoire.</w:t>
       </w:r>
     </w:p>
     <w:p>
       <w:pPr>
         <w:pStyle w:val="Titre1"/>
       </w:pPr>
-      <w:bookmarkStart w:id="2" w:name="_Toc200106700"/>
-      <w:r>
-        <w:t>3</w:t>
+      <w:bookmarkStart w:id="3" w:name="_Toc200106701"/>
+      <w:r>
+        <w:t>5</w:t>
       </w:r>
       <w:r>
         <w:t>.</w:t>
@@ -2386,13 +3243,13 @@
         <w:t xml:space="preserve"> </w:t>
       </w:r>
       <w:r>
-        <w:t>Contexte &amp; portée</w:t>
-      </w:r>
-      <w:bookmarkEnd w:id="2"/>
-    </w:p>
-    <w:p>
-      <w:r>
-        <w:t xml:space="preserve">Depuis le « Labo 2 », le système doit être en mesure de pouvoir gérer les inventaires et d’autres fonctionnalités de plusieurs magasins. Ainsi, des collections de magasins et de demandes de réapprovisionnement sont ajoutés à la base de données MongoDB pour supporter ces nouvelles demandes. Il existe également deux types d’utilisateurs dans le système : utilisateur d’un magasin standard et l’utilisateur du magasin mère. La manière dont l’application console arrive à déterminer quel type d’utilisateur l’utiliser est avec un argument lorsque l’application est lancée : </w:t>
+        <w:t>Exigences</w:t>
+      </w:r>
+      <w:bookmarkEnd w:id="3"/>
+    </w:p>
+    <w:p>
+      <w:r>
+        <w:t>Pour éviter la répétition des informations, les exigences ont été mentionnées dans les sections précédentes de ce rapport. Cependant, les nouvelles exigences fonctionnelles par MoSCoW :</w:t>
       </w:r>
     </w:p>
     <w:p>
@@ -2404,8 +3261,173 @@
         </w:numPr>
       </w:pPr>
       <w:r>
-        <w:t>Si l’argument est un chiffre entre 1 (inclus) à 5 (inclus), cela indique que c’est un utilisateur d’un magasin standard qui se connecte à l’application ainsi que le numéro de son magasin.</w:t>
-      </w:r>
+        <w:t xml:space="preserve">Essentielles (Must </w:t>
+      </w:r>
+      <w:r>
+        <w:t>h</w:t>
+      </w:r>
+      <w:r>
+        <w:t>ave)</w:t>
+      </w:r>
+      <w:r>
+        <w:t xml:space="preserve"> : </w:t>
+      </w:r>
+    </w:p>
+    <w:p>
+      <w:pPr>
+        <w:pStyle w:val="Paragraphedeliste"/>
+        <w:numPr>
+          <w:ilvl w:val="1"/>
+          <w:numId w:val="4"/>
+        </w:numPr>
+      </w:pPr>
+      <w:r>
+        <w:t xml:space="preserve">UC1 – Générer un rapport consolidé des ventes : Un gestionnaire </w:t>
+      </w:r>
+      <w:r>
+        <w:t>à</w:t>
+      </w:r>
+      <w:r>
+        <w:t xml:space="preserve"> la maison mère génère un rapport d</w:t>
+      </w:r>
+      <w:r>
+        <w:t>étaillé</w:t>
+      </w:r>
+      <w:r>
+        <w:t xml:space="preserve"> contenant les ventes par magasin, les produits les plus vendus, et les stocks restants. Ce rapport est utilisé pour la planification et les décisions stratégiques.</w:t>
+      </w:r>
+    </w:p>
+    <w:p>
+      <w:pPr>
+        <w:pStyle w:val="Paragraphedeliste"/>
+        <w:ind w:left="1440"/>
+        <w:rPr>
+          <w:b/>
+          <w:bCs/>
+        </w:rPr>
+      </w:pPr>
+      <w:r>
+        <w:rPr>
+          <w:b/>
+          <w:bCs/>
+        </w:rPr>
+        <w:t>Celle-ci est ajouté au système du « Labo 2 », car c’est une exigence essentielle.</w:t>
+      </w:r>
+    </w:p>
+    <w:p>
+      <w:pPr>
+        <w:pStyle w:val="Paragraphedeliste"/>
+        <w:numPr>
+          <w:ilvl w:val="1"/>
+          <w:numId w:val="4"/>
+        </w:numPr>
+      </w:pPr>
+      <w:r>
+        <w:t xml:space="preserve">UC2 – Consulter le stock central et </w:t>
+      </w:r>
+      <w:r>
+        <w:t>déclencher</w:t>
+      </w:r>
+      <w:r>
+        <w:t xml:space="preserve"> un</w:t>
+      </w:r>
+      <w:r>
+        <w:t xml:space="preserve"> </w:t>
+      </w:r>
+      <w:r>
+        <w:t>réapprovisionnement</w:t>
+      </w:r>
+      <w:r>
+        <w:t xml:space="preserve"> : Un </w:t>
+      </w:r>
+      <w:r>
+        <w:t>employé</w:t>
+      </w:r>
+      <w:r>
+        <w:t xml:space="preserve"> d’un magasin consulte le stock disponible dans le centre logistique. Si un produit est insuffisant localement, il peut initier une demande d’approvisionnement depuis son interface. </w:t>
+      </w:r>
+    </w:p>
+    <w:p>
+      <w:pPr>
+        <w:pStyle w:val="Paragraphedeliste"/>
+        <w:ind w:left="1440"/>
+        <w:rPr>
+          <w:b/>
+          <w:bCs/>
+        </w:rPr>
+      </w:pPr>
+      <w:r>
+        <w:rPr>
+          <w:b/>
+          <w:bCs/>
+        </w:rPr>
+        <w:t>Celle-ci est ajouté au système du « Labo 2 », car c’est une exigence essentielle.</w:t>
+      </w:r>
+    </w:p>
+    <w:p>
+      <w:pPr>
+        <w:pStyle w:val="Paragraphedeliste"/>
+        <w:numPr>
+          <w:ilvl w:val="1"/>
+          <w:numId w:val="4"/>
+        </w:numPr>
+      </w:pPr>
+      <w:r>
+        <w:t>UC3 – Visualiser les performances des magasins dans un tableau de bord : Un gestionnaire de la maison m</w:t>
+      </w:r>
+      <w:r>
+        <w:t>è</w:t>
+      </w:r>
+      <w:r>
+        <w:t xml:space="preserve">re </w:t>
+      </w:r>
+      <w:r>
+        <w:t>accède</w:t>
+      </w:r>
+      <w:r>
+        <w:t xml:space="preserve"> </w:t>
+      </w:r>
+      <w:r>
+        <w:t>à</w:t>
+      </w:r>
+      <w:r>
+        <w:t xml:space="preserve"> un tableau de bord </w:t>
+      </w:r>
+      <w:r>
+        <w:t>synthétique</w:t>
+      </w:r>
+      <w:r>
+        <w:t xml:space="preserve"> affichant les indicateurs cl</w:t>
+      </w:r>
+      <w:r>
+        <w:t>é</w:t>
+      </w:r>
+      <w:r>
+        <w:t>s : chiffre d’affaires par magasin, alertes de rupture de stock, produits en surstock, tendances hebdomadaires.</w:t>
+      </w:r>
+    </w:p>
+    <w:p>
+      <w:pPr>
+        <w:pStyle w:val="Paragraphedeliste"/>
+        <w:ind w:left="1440"/>
+        <w:rPr>
+          <w:b/>
+          <w:bCs/>
+        </w:rPr>
+      </w:pPr>
+      <w:r>
+        <w:rPr>
+          <w:b/>
+          <w:bCs/>
+        </w:rPr>
+        <w:t>Celle-ci est ajouté au système du « Labo 2 », car c’est une exigence essentielle.</w:t>
+      </w:r>
+    </w:p>
+    <w:p>
+      <w:pPr>
+        <w:pStyle w:val="Paragraphedeliste"/>
+        <w:ind w:left="1440"/>
+      </w:pPr>
     </w:p>
     <w:p>
       <w:pPr>
@@ -2416,8 +3438,148 @@
         </w:numPr>
       </w:pPr>
       <w:r>
-        <w:t>Si l’argument est « admin », cela indique que c’est un utilisateur du magasin mère qui se connecte à l’application.</w:t>
-      </w:r>
+        <w:t>Souhaitables (Should have)</w:t>
+      </w:r>
+      <w:r>
+        <w:t xml:space="preserve"> : </w:t>
+      </w:r>
+      <w:r>
+        <w:t xml:space="preserve"> </w:t>
+      </w:r>
+    </w:p>
+    <w:p>
+      <w:pPr>
+        <w:pStyle w:val="Paragraphedeliste"/>
+        <w:numPr>
+          <w:ilvl w:val="1"/>
+          <w:numId w:val="4"/>
+        </w:numPr>
+      </w:pPr>
+      <w:r>
+        <w:t xml:space="preserve">UC4 – Mettre </w:t>
+      </w:r>
+      <w:r>
+        <w:t>à</w:t>
+      </w:r>
+      <w:r>
+        <w:t xml:space="preserve"> jour les produits depuis la maison m</w:t>
+      </w:r>
+      <w:r>
+        <w:t>è</w:t>
+      </w:r>
+      <w:r>
+        <w:t xml:space="preserve">re : Un responsable modifie les informations d’un produit (nom, prix, description). Les changements sont </w:t>
+      </w:r>
+      <w:r>
+        <w:t>synchronisés</w:t>
+      </w:r>
+      <w:r>
+        <w:t xml:space="preserve"> automatiquement </w:t>
+      </w:r>
+      <w:r>
+        <w:lastRenderedPageBreak/>
+        <w:t xml:space="preserve">dans tous les magasins afin d’assurer une </w:t>
+      </w:r>
+      <w:r>
+        <w:t>cohérence</w:t>
+      </w:r>
+      <w:r>
+        <w:t xml:space="preserve"> dans les points de vente.  </w:t>
+      </w:r>
+    </w:p>
+    <w:p>
+      <w:pPr>
+        <w:pStyle w:val="Paragraphedeliste"/>
+        <w:ind w:left="1440"/>
+        <w:rPr>
+          <w:b/>
+          <w:bCs/>
+        </w:rPr>
+      </w:pPr>
+      <w:r>
+        <w:rPr>
+          <w:b/>
+          <w:bCs/>
+        </w:rPr>
+        <w:t>Celle-ci est ajouté au système du « Labo 2 », car elle était jugée nécessaire pour pouvoir mettre à jour les informations des produits lorsque le système aura plus de fonctionnalités.</w:t>
+      </w:r>
+    </w:p>
+    <w:p>
+      <w:pPr>
+        <w:pStyle w:val="Paragraphedeliste"/>
+        <w:numPr>
+          <w:ilvl w:val="1"/>
+          <w:numId w:val="4"/>
+        </w:numPr>
+      </w:pPr>
+      <w:r>
+        <w:t>UC</w:t>
+      </w:r>
+      <w:r>
+        <w:t>5</w:t>
+      </w:r>
+      <w:r>
+        <w:t xml:space="preserve"> – Approvisionner un magasin depuis le centre logistique : Le responsable logistique valide une commande de </w:t>
+      </w:r>
+      <w:r>
+        <w:t>réapprovisionnement</w:t>
+      </w:r>
+      <w:r>
+        <w:t xml:space="preserve"> pour un magasin </w:t>
+      </w:r>
+      <w:r>
+        <w:t>donné</w:t>
+      </w:r>
+      <w:r>
+        <w:t>. L’</w:t>
+      </w:r>
+      <w:r>
+        <w:t>opération</w:t>
+      </w:r>
+      <w:r>
+        <w:t xml:space="preserve"> d</w:t>
+      </w:r>
+      <w:r>
+        <w:t>é</w:t>
+      </w:r>
+      <w:r>
+        <w:t xml:space="preserve">clenche le transfert du stock et met </w:t>
+      </w:r>
+      <w:r>
+        <w:t>à</w:t>
+      </w:r>
+      <w:r>
+        <w:t xml:space="preserve"> jour les niveaux de stock dans les deux </w:t>
+      </w:r>
+      <w:r>
+        <w:t>entités</w:t>
+      </w:r>
+      <w:r>
+        <w:t xml:space="preserve">. </w:t>
+      </w:r>
+    </w:p>
+    <w:p>
+      <w:pPr>
+        <w:pStyle w:val="Paragraphedeliste"/>
+        <w:ind w:left="1440"/>
+        <w:rPr>
+          <w:b/>
+          <w:bCs/>
+        </w:rPr>
+      </w:pPr>
+      <w:r>
+        <w:rPr>
+          <w:b/>
+          <w:bCs/>
+        </w:rPr>
+        <w:t>Celle-ci n’est pas ajouté au système du « Labo 2 », mais possède déjà une bonne base de code dans le cas que cette exigence deviendra essentielle, car les demandes de réapprovisionnement sont déjà sauvegardées dans la base de données avec toutes les informations nécessaires pour pouvoir faire cette exigence.</w:t>
+      </w:r>
+    </w:p>
+    <w:p>
+      <w:pPr>
+        <w:pStyle w:val="Paragraphedeliste"/>
+        <w:ind w:left="1440"/>
+      </w:pPr>
     </w:p>
     <w:p>
       <w:pPr>
@@ -2428,683 +3590,170 @@
         </w:numPr>
       </w:pPr>
       <w:r>
-        <w:t>Si l’argument n’est pas inclus ou ne fait pas partie des deux cas mentionnés précédemment, l’application se ferme.</w:t>
-      </w:r>
-    </w:p>
-    <w:p>
-      <w:r>
-        <w:t>Ainsi, l’utilisateur du magasin standard peut :</w:t>
-      </w:r>
-    </w:p>
-    <w:p>
-      <w:pPr>
-        <w:pStyle w:val="Paragraphedeliste"/>
-        <w:numPr>
-          <w:ilvl w:val="0"/>
-          <w:numId w:val="4"/>
-        </w:numPr>
-      </w:pPr>
-      <w:r>
-        <w:t>Rechercher un produit dans son magasin</w:t>
-      </w:r>
-    </w:p>
-    <w:p>
-      <w:pPr>
-        <w:pStyle w:val="Paragraphedeliste"/>
-        <w:numPr>
-          <w:ilvl w:val="0"/>
-          <w:numId w:val="4"/>
-        </w:numPr>
-      </w:pPr>
-      <w:r>
-        <w:t>Enregistrer une vente dans son magasin</w:t>
-      </w:r>
-    </w:p>
-    <w:p>
-      <w:pPr>
-        <w:pStyle w:val="Paragraphedeliste"/>
-        <w:numPr>
-          <w:ilvl w:val="0"/>
-          <w:numId w:val="4"/>
-        </w:numPr>
-      </w:pPr>
-      <w:r>
-        <w:t>Faire un retour de vente dans son magasin</w:t>
-      </w:r>
-    </w:p>
-    <w:p>
-      <w:pPr>
-        <w:pStyle w:val="Paragraphedeliste"/>
-        <w:numPr>
-          <w:ilvl w:val="0"/>
-          <w:numId w:val="4"/>
-        </w:numPr>
-      </w:pPr>
-      <w:r>
-        <w:t>Consulter l’inventaire de son magasin</w:t>
-      </w:r>
-    </w:p>
-    <w:p>
-      <w:pPr>
-        <w:pStyle w:val="Paragraphedeliste"/>
-        <w:numPr>
-          <w:ilvl w:val="0"/>
-          <w:numId w:val="4"/>
-        </w:numPr>
-      </w:pPr>
-      <w:r>
-        <w:lastRenderedPageBreak/>
-        <w:t>Consulter l’inventaire du magasin mère</w:t>
-      </w:r>
-    </w:p>
-    <w:p>
-      <w:pPr>
-        <w:pStyle w:val="Paragraphedeliste"/>
-        <w:numPr>
-          <w:ilvl w:val="0"/>
-          <w:numId w:val="4"/>
-        </w:numPr>
-      </w:pPr>
-      <w:r>
-        <w:t>Faire une demande de réapprovisionnement</w:t>
-      </w:r>
-    </w:p>
-    <w:p>
-      <w:r>
-        <w:t>Tandis qu’un utilisateur du magasin mère peut :</w:t>
-      </w:r>
-    </w:p>
-    <w:p>
-      <w:pPr>
-        <w:pStyle w:val="Paragraphedeliste"/>
-        <w:numPr>
-          <w:ilvl w:val="0"/>
-          <w:numId w:val="4"/>
-        </w:numPr>
-      </w:pPr>
-      <w:r>
-        <w:t>Rechercher un produit dans un magasin standard de son choix</w:t>
-      </w:r>
-    </w:p>
-    <w:p>
-      <w:pPr>
-        <w:pStyle w:val="Paragraphedeliste"/>
-        <w:numPr>
-          <w:ilvl w:val="0"/>
-          <w:numId w:val="4"/>
-        </w:numPr>
-      </w:pPr>
-      <w:r>
-        <w:t>Enregistrer une vente dans un magasin standard de son choix</w:t>
-      </w:r>
-    </w:p>
-    <w:p>
-      <w:pPr>
-        <w:pStyle w:val="Paragraphedeliste"/>
-        <w:numPr>
-          <w:ilvl w:val="0"/>
-          <w:numId w:val="4"/>
-        </w:numPr>
-      </w:pPr>
-      <w:r>
-        <w:t>Faire un retour de vente dans un magasin standard de son choix</w:t>
-      </w:r>
-    </w:p>
-    <w:p>
-      <w:pPr>
-        <w:pStyle w:val="Paragraphedeliste"/>
-        <w:numPr>
-          <w:ilvl w:val="0"/>
-          <w:numId w:val="4"/>
-        </w:numPr>
-      </w:pPr>
-      <w:r>
-        <w:t>Consulter l’inventaire dans un magasin standard de son choix</w:t>
-      </w:r>
-    </w:p>
-    <w:p>
-      <w:pPr>
-        <w:pStyle w:val="Paragraphedeliste"/>
-        <w:numPr>
-          <w:ilvl w:val="0"/>
-          <w:numId w:val="4"/>
-        </w:numPr>
-      </w:pPr>
-      <w:r>
-        <w:t>Consulter l’inventaire du magasin mère</w:t>
-      </w:r>
-    </w:p>
-    <w:p>
-      <w:pPr>
-        <w:pStyle w:val="Paragraphedeliste"/>
-        <w:numPr>
-          <w:ilvl w:val="0"/>
-          <w:numId w:val="4"/>
-        </w:numPr>
-      </w:pPr>
-      <w:r>
-        <w:t>Générer un rapport consolidé des ventes</w:t>
-      </w:r>
-    </w:p>
-    <w:p>
-      <w:pPr>
-        <w:pStyle w:val="Paragraphedeliste"/>
-        <w:numPr>
-          <w:ilvl w:val="0"/>
-          <w:numId w:val="4"/>
-        </w:numPr>
-      </w:pPr>
-      <w:r>
-        <w:t>Visualiser les performances de magasins</w:t>
-      </w:r>
-    </w:p>
-    <w:p>
-      <w:pPr>
-        <w:pStyle w:val="Paragraphedeliste"/>
-        <w:numPr>
-          <w:ilvl w:val="0"/>
-          <w:numId w:val="4"/>
-        </w:numPr>
-      </w:pPr>
-      <w:r>
-        <w:t>Mettre à jour les informations d’un produit dans tous les magasins</w:t>
-      </w:r>
-    </w:p>
-    <w:p>
-      <w:r>
-        <w:t>Il n’y a pas de sécurité d’authentification sur l’application Python, ni sur les routes API ce qui est une vulnérabilité, car le système peut être accédée par un parti tiers. Des méthodes d’authentification et de validation seront ajoutés dans le futur laboratoire.</w:t>
-      </w:r>
-    </w:p>
-    <w:p>
-      <w:pPr>
-        <w:pStyle w:val="Titre1"/>
-      </w:pPr>
-      <w:bookmarkStart w:id="3" w:name="_Toc200106701"/>
-      <w:r>
-        <w:t>4</w:t>
-      </w:r>
-      <w:r>
+        <w:t>Facultatives (</w:t>
+      </w:r>
+      <w:r>
+        <w:t>Could have</w:t>
+      </w:r>
+      <w:r>
+        <w:t>)</w:t>
+      </w:r>
+      <w:r>
+        <w:t xml:space="preserve"> :  </w:t>
+      </w:r>
+    </w:p>
+    <w:p>
+      <w:pPr>
+        <w:pStyle w:val="Paragraphedeliste"/>
+        <w:numPr>
+          <w:ilvl w:val="1"/>
+          <w:numId w:val="4"/>
+        </w:numPr>
+      </w:pPr>
+      <w:r>
+        <w:t>UC</w:t>
+      </w:r>
+      <w:r>
+        <w:t>6</w:t>
+      </w:r>
+      <w:r>
+        <w:t xml:space="preserve"> – Alerter automatiquement la maison m</w:t>
+      </w:r>
+      <w:r>
+        <w:t>è</w:t>
+      </w:r>
+      <w:r>
+        <w:t xml:space="preserve">re en cas de rupture critique : Lorsqu’un produit atteint un seuil critique de stock dans un ou plusieurs magasins, une alerte automatique est </w:t>
+      </w:r>
+      <w:r>
+        <w:t>envoyée</w:t>
+      </w:r>
+      <w:r>
+        <w:t xml:space="preserve"> </w:t>
+      </w:r>
+      <w:r>
+        <w:t>à</w:t>
+      </w:r>
+      <w:r>
+        <w:t xml:space="preserve"> la maison m</w:t>
+      </w:r>
+      <w:r>
+        <w:t>è</w:t>
+      </w:r>
+      <w:r>
+        <w:t>re afin de permettre une action rapide (commande urgente, redistribution).</w:t>
+      </w:r>
+    </w:p>
+    <w:p>
+      <w:pPr>
+        <w:pStyle w:val="Paragraphedeliste"/>
+        <w:ind w:left="1440"/>
+        <w:rPr>
+          <w:b/>
+          <w:bCs/>
+        </w:rPr>
+      </w:pPr>
+      <w:r>
+        <w:rPr>
+          <w:b/>
+          <w:bCs/>
+        </w:rPr>
+        <w:t>Celle-ci n’est pas ajouté au système du « Labo 2 », à cause du manque de temps pour implémenter cette exigence et aussi, à cause du fait que la partie frontend de l’application est encore en ligne de commandes</w:t>
+      </w:r>
+      <w:r>
+        <w:rPr>
+          <w:b/>
+          <w:bCs/>
+        </w:rPr>
         <w:t>.</w:t>
       </w:r>
+    </w:p>
+    <w:p>
+      <w:pPr>
+        <w:pStyle w:val="Paragraphedeliste"/>
+        <w:numPr>
+          <w:ilvl w:val="1"/>
+          <w:numId w:val="4"/>
+        </w:numPr>
+      </w:pPr>
+      <w:r>
+        <w:t>UC</w:t>
+      </w:r>
+      <w:r>
+        <w:t>7</w:t>
+      </w:r>
+      <w:r>
+        <w:t xml:space="preserve"> – Offrir une interface web minimale pour les gestionnaires : Une interface web l</w:t>
+      </w:r>
+      <w:r>
+        <w:t>é</w:t>
+      </w:r>
+      <w:r>
+        <w:t>g</w:t>
+      </w:r>
+      <w:r>
+        <w:t>è</w:t>
+      </w:r>
+      <w:r>
+        <w:t>re permet aux gestionnaires d’</w:t>
+      </w:r>
+      <w:r>
+        <w:t>accéder</w:t>
+      </w:r>
       <w:r>
         <w:t xml:space="preserve"> </w:t>
       </w:r>
       <w:r>
-        <w:t>Exigences</w:t>
-      </w:r>
-      <w:bookmarkEnd w:id="3"/>
-    </w:p>
-    <w:p>
-      <w:r>
-        <w:t xml:space="preserve">Pour éviter la répétition des informations, les exigences ont été mentionnées dans les sections précédentes de ce rapport. Cependant, les nouvelles exigences fonctionnelles par </w:t>
-      </w:r>
-      <w:proofErr w:type="spellStart"/>
-      <w:r>
-        <w:t>MoSCoW</w:t>
-      </w:r>
-      <w:proofErr w:type="spellEnd"/>
-      <w:r>
-        <w:t> :</w:t>
-      </w:r>
-    </w:p>
-    <w:p>
-      <w:pPr>
-        <w:pStyle w:val="Paragraphedeliste"/>
-        <w:numPr>
-          <w:ilvl w:val="0"/>
-          <w:numId w:val="4"/>
-        </w:numPr>
-      </w:pPr>
-      <w:r>
-        <w:t xml:space="preserve">Essentielles (Must </w:t>
-      </w:r>
-      <w:r>
-        <w:t>h</w:t>
-      </w:r>
-      <w:r>
-        <w:t>ave)</w:t>
-      </w:r>
-      <w:r>
-        <w:t xml:space="preserve"> : </w:t>
-      </w:r>
-    </w:p>
-    <w:p>
-      <w:pPr>
-        <w:pStyle w:val="Paragraphedeliste"/>
-        <w:numPr>
-          <w:ilvl w:val="1"/>
-          <w:numId w:val="4"/>
-        </w:numPr>
-      </w:pPr>
-      <w:r>
-        <w:t xml:space="preserve">UC1 – Générer un rapport consolidé des ventes : Un gestionnaire </w:t>
-      </w:r>
-      <w:r>
         <w:t>à</w:t>
       </w:r>
       <w:r>
-        <w:t xml:space="preserve"> la maison mère génère un rapport d</w:t>
-      </w:r>
-      <w:r>
-        <w:t>étaillé</w:t>
-      </w:r>
-      <w:r>
-        <w:t xml:space="preserve"> contenant les ventes par magasin, les produits les plus vendus, et les stocks restants. Ce rapport est utilisé pour la planification et les décisions stratégiques.</w:t>
+        <w:t xml:space="preserve"> distance aux indicateurs </w:t>
+      </w:r>
+      <w:r>
+        <w:t>clés</w:t>
+      </w:r>
+      <w:r>
+        <w:t xml:space="preserve"> du </w:t>
+      </w:r>
+      <w:r>
+        <w:t>système</w:t>
+      </w:r>
+      <w:r>
+        <w:t xml:space="preserve"> : ventes, stocks, alertes. Elle offre une </w:t>
+      </w:r>
+      <w:r>
+        <w:t>visibilité</w:t>
+      </w:r>
+      <w:r>
+        <w:t xml:space="preserve"> rapide sans devoir </w:t>
+      </w:r>
+      <w:r>
+        <w:t>accéder</w:t>
+      </w:r>
+      <w:r>
+        <w:t xml:space="preserve"> directement au </w:t>
+      </w:r>
+      <w:r>
+        <w:t>système</w:t>
+      </w:r>
+      <w:r>
+        <w:t xml:space="preserve"> interne.</w:t>
       </w:r>
     </w:p>
     <w:p>
       <w:pPr>
         <w:pStyle w:val="Paragraphedeliste"/>
         <w:ind w:left="1440"/>
-      </w:pPr>
-      <w:r>
-        <w:t>Celle-ci est ajouté au système du « Labo 2 », car c’est une exigence essentielle.</w:t>
-      </w:r>
-    </w:p>
-    <w:p>
-      <w:pPr>
-        <w:pStyle w:val="Paragraphedeliste"/>
-        <w:numPr>
-          <w:ilvl w:val="1"/>
-          <w:numId w:val="4"/>
-        </w:numPr>
-      </w:pPr>
-      <w:r>
-        <w:t xml:space="preserve">UC2 – Consulter le stock central et </w:t>
-      </w:r>
-      <w:r>
-        <w:t>déclencher</w:t>
-      </w:r>
-      <w:r>
-        <w:t xml:space="preserve"> un</w:t>
-      </w:r>
-      <w:r>
-        <w:t xml:space="preserve"> </w:t>
-      </w:r>
-      <w:r>
-        <w:t>réapprovisionnement</w:t>
-      </w:r>
-      <w:r>
-        <w:t xml:space="preserve"> : Un </w:t>
-      </w:r>
-      <w:r>
-        <w:t>employé</w:t>
-      </w:r>
-      <w:r>
-        <w:t xml:space="preserve"> d’un magasin consulte le stock disponible dans le centre logistique. Si un produit est insuffisant localement, il peut initier une demande d’approvisionnement depuis son interface. </w:t>
-      </w:r>
-    </w:p>
-    <w:p>
-      <w:pPr>
-        <w:pStyle w:val="Paragraphedeliste"/>
-        <w:ind w:left="1440"/>
-      </w:pPr>
-      <w:r>
-        <w:t>Celle-ci est ajouté au système du « Labo 2 », car c’est une exigence essentielle.</w:t>
-      </w:r>
-    </w:p>
-    <w:p>
-      <w:pPr>
-        <w:pStyle w:val="Paragraphedeliste"/>
-        <w:ind w:left="1440"/>
-      </w:pPr>
-    </w:p>
-    <w:p>
-      <w:pPr>
-        <w:pStyle w:val="Paragraphedeliste"/>
-        <w:numPr>
-          <w:ilvl w:val="1"/>
-          <w:numId w:val="4"/>
-        </w:numPr>
-      </w:pPr>
-      <w:r>
-        <w:t>UC3 – Visualiser les performances des magasins dans un tableau de bord : Un gestionnaire de la maison m</w:t>
-      </w:r>
-      <w:r>
-        <w:t>è</w:t>
-      </w:r>
-      <w:r>
-        <w:t xml:space="preserve">re </w:t>
-      </w:r>
-      <w:r>
-        <w:t>accède</w:t>
-      </w:r>
-      <w:r>
-        <w:t xml:space="preserve"> </w:t>
-      </w:r>
-      <w:r>
-        <w:t>à</w:t>
-      </w:r>
-      <w:r>
-        <w:t xml:space="preserve"> un tableau de bord </w:t>
-      </w:r>
-      <w:r>
-        <w:t>synthétique</w:t>
-      </w:r>
-      <w:r>
-        <w:t xml:space="preserve"> affichant les indicateurs cl</w:t>
-      </w:r>
-      <w:r>
-        <w:t>é</w:t>
-      </w:r>
-      <w:r>
-        <w:t>s : chiffre d’affaires par magasin, alertes de rupture de stock, produits en surstock, tendances hebdomadaires.</w:t>
-      </w:r>
-    </w:p>
-    <w:p>
-      <w:pPr>
-        <w:pStyle w:val="Paragraphedeliste"/>
-        <w:ind w:left="1440"/>
-      </w:pPr>
-      <w:r>
-        <w:t>Celle-ci est ajouté au système du « Labo 2 », car c’est une exigence essentielle.</w:t>
-      </w:r>
-    </w:p>
-    <w:p>
-      <w:pPr>
-        <w:pStyle w:val="Paragraphedeliste"/>
-        <w:ind w:left="1440"/>
-      </w:pPr>
-    </w:p>
-    <w:p>
-      <w:pPr>
-        <w:pStyle w:val="Paragraphedeliste"/>
-        <w:numPr>
-          <w:ilvl w:val="0"/>
-          <w:numId w:val="4"/>
-        </w:numPr>
-      </w:pPr>
-      <w:r>
-        <w:t>Souhaitables (</w:t>
-      </w:r>
-      <w:proofErr w:type="spellStart"/>
-      <w:r>
-        <w:t>Should</w:t>
-      </w:r>
-      <w:proofErr w:type="spellEnd"/>
-      <w:r>
-        <w:t xml:space="preserve"> have)</w:t>
-      </w:r>
-      <w:r>
-        <w:t xml:space="preserve"> : </w:t>
-      </w:r>
-      <w:r>
-        <w:t xml:space="preserve"> </w:t>
-      </w:r>
-    </w:p>
-    <w:p>
-      <w:pPr>
-        <w:pStyle w:val="Paragraphedeliste"/>
-        <w:numPr>
-          <w:ilvl w:val="1"/>
-          <w:numId w:val="4"/>
-        </w:numPr>
-      </w:pPr>
-      <w:r>
-        <w:t xml:space="preserve">UC4 – Mettre </w:t>
-      </w:r>
-      <w:r>
-        <w:t>à</w:t>
-      </w:r>
-      <w:r>
-        <w:t xml:space="preserve"> jour les produits depuis la maison m</w:t>
-      </w:r>
-      <w:r>
-        <w:t>è</w:t>
-      </w:r>
-      <w:r>
-        <w:t xml:space="preserve">re : Un responsable modifie les informations d’un produit (nom, prix, description). Les changements sont </w:t>
-      </w:r>
-      <w:r>
-        <w:t>synchronisés</w:t>
-      </w:r>
-      <w:r>
-        <w:t xml:space="preserve"> automatiquement dans tous les magasins afin d’assurer une </w:t>
-      </w:r>
-      <w:r>
-        <w:t>cohérence</w:t>
-      </w:r>
-      <w:r>
-        <w:t xml:space="preserve"> dans les points de vente.  </w:t>
-      </w:r>
-    </w:p>
-    <w:p>
-      <w:pPr>
-        <w:pStyle w:val="Paragraphedeliste"/>
-        <w:ind w:left="1440"/>
-      </w:pPr>
-      <w:r>
-        <w:t>Celle-ci est ajouté au système du « Labo 2 », car elle était jugée nécessaire pour pouvoir mettre à jour les informations des produits lorsque le système aura plus de fonctionnalités.</w:t>
-      </w:r>
-    </w:p>
-    <w:p>
-      <w:pPr>
-        <w:pStyle w:val="Paragraphedeliste"/>
-        <w:numPr>
-          <w:ilvl w:val="1"/>
-          <w:numId w:val="4"/>
-        </w:numPr>
-      </w:pPr>
-      <w:r>
-        <w:t>UC</w:t>
-      </w:r>
-      <w:r>
-        <w:t>5</w:t>
-      </w:r>
-      <w:r>
-        <w:t xml:space="preserve"> – Approvisionner un magasin depuis le centre logistique : Le responsable logistique valide une commande de </w:t>
-      </w:r>
-      <w:r>
-        <w:t>réapprovisionnement</w:t>
-      </w:r>
-      <w:r>
-        <w:t xml:space="preserve"> pour un magasin </w:t>
-      </w:r>
-      <w:r>
-        <w:t>donné</w:t>
-      </w:r>
-      <w:r>
-        <w:t>. L’</w:t>
-      </w:r>
-      <w:r>
-        <w:t>opération</w:t>
-      </w:r>
-      <w:r>
-        <w:t xml:space="preserve"> d</w:t>
-      </w:r>
-      <w:r>
-        <w:t>é</w:t>
-      </w:r>
-      <w:r>
-        <w:t xml:space="preserve">clenche le transfert du stock et met </w:t>
-      </w:r>
-      <w:r>
-        <w:t>à</w:t>
-      </w:r>
-      <w:r>
-        <w:t xml:space="preserve"> jour les niveaux de stock dans les deux </w:t>
-      </w:r>
-      <w:r>
-        <w:t>entités</w:t>
-      </w:r>
-      <w:r>
-        <w:t xml:space="preserve">. </w:t>
-      </w:r>
-    </w:p>
-    <w:p>
-      <w:pPr>
-        <w:pStyle w:val="Paragraphedeliste"/>
-        <w:ind w:left="1440"/>
-      </w:pPr>
-      <w:r>
-        <w:t>Celle-ci n’est pas ajouté au système du « Labo 2 », mais possède déjà une bonne base de code dans le cas que cette exigence deviendra essentielle, car les demandes de réapprovisionnement sont déjà sauvegardées dans la base de données avec toutes les informations nécessaires pour pouvoir faire cette exigence.</w:t>
-      </w:r>
-    </w:p>
-    <w:p>
-      <w:pPr>
-        <w:pStyle w:val="Paragraphedeliste"/>
-        <w:ind w:left="1440"/>
-      </w:pPr>
-    </w:p>
-    <w:p>
-      <w:pPr>
-        <w:pStyle w:val="Paragraphedeliste"/>
-        <w:numPr>
-          <w:ilvl w:val="0"/>
-          <w:numId w:val="4"/>
-        </w:numPr>
-      </w:pPr>
-      <w:r>
-        <w:t>Facultatives (</w:t>
-      </w:r>
-      <w:proofErr w:type="spellStart"/>
-      <w:r>
-        <w:t>Could</w:t>
-      </w:r>
-      <w:proofErr w:type="spellEnd"/>
-      <w:r>
-        <w:t xml:space="preserve"> have</w:t>
-      </w:r>
-      <w:r>
-        <w:t>)</w:t>
-      </w:r>
-      <w:r>
-        <w:t xml:space="preserve"> :  </w:t>
-      </w:r>
-    </w:p>
-    <w:p>
-      <w:pPr>
-        <w:pStyle w:val="Paragraphedeliste"/>
-        <w:numPr>
-          <w:ilvl w:val="1"/>
-          <w:numId w:val="4"/>
-        </w:numPr>
-      </w:pPr>
-      <w:r>
-        <w:t>UC</w:t>
-      </w:r>
-      <w:r>
-        <w:t>6</w:t>
-      </w:r>
-      <w:r>
-        <w:t xml:space="preserve"> – Alerter automatiquement la maison m</w:t>
-      </w:r>
-      <w:r>
-        <w:t>è</w:t>
-      </w:r>
-      <w:r>
-        <w:t xml:space="preserve">re en cas de rupture critique : Lorsqu’un produit atteint un seuil critique de stock dans un ou plusieurs magasins, une alerte automatique est </w:t>
-      </w:r>
-      <w:r>
-        <w:t>envoyée</w:t>
-      </w:r>
-      <w:r>
-        <w:t xml:space="preserve"> </w:t>
-      </w:r>
-      <w:r>
-        <w:t>à</w:t>
-      </w:r>
-      <w:r>
-        <w:t xml:space="preserve"> la maison m</w:t>
-      </w:r>
-      <w:r>
-        <w:t>è</w:t>
-      </w:r>
-      <w:r>
-        <w:t>re afin de permettre une action rapide (commande urgente, redistribution).</w:t>
-      </w:r>
-    </w:p>
-    <w:p>
-      <w:pPr>
-        <w:pStyle w:val="Paragraphedeliste"/>
-        <w:ind w:left="1440"/>
-      </w:pPr>
-      <w:r>
-        <w:lastRenderedPageBreak/>
-        <w:t>Celle-ci n’est pas ajouté au système du « Labo 2 », à cause du manque de temps pour implémenter cette exigence et aussi, à cause du fait que la partie frontend de l’application est encore en ligne de commandes</w:t>
-      </w:r>
-      <w:r>
-        <w:t>.</w:t>
-      </w:r>
-    </w:p>
-    <w:p>
-      <w:pPr>
-        <w:pStyle w:val="Paragraphedeliste"/>
-        <w:numPr>
-          <w:ilvl w:val="1"/>
-          <w:numId w:val="4"/>
-        </w:numPr>
-      </w:pPr>
-      <w:r>
-        <w:t>UC</w:t>
-      </w:r>
-      <w:r>
-        <w:t>7</w:t>
-      </w:r>
-      <w:r>
-        <w:t xml:space="preserve"> – Offrir une interface web minimale pour les gestionnaires : Une interface web l</w:t>
-      </w:r>
-      <w:r>
-        <w:t>é</w:t>
-      </w:r>
-      <w:r>
-        <w:t>g</w:t>
-      </w:r>
-      <w:r>
-        <w:t>è</w:t>
-      </w:r>
-      <w:r>
-        <w:t>re permet aux gestionnaires d’</w:t>
-      </w:r>
-      <w:r>
-        <w:t>accéder</w:t>
-      </w:r>
-      <w:r>
-        <w:t xml:space="preserve"> </w:t>
-      </w:r>
-      <w:r>
-        <w:t>à</w:t>
-      </w:r>
-      <w:r>
-        <w:t xml:space="preserve"> distance aux indicateurs </w:t>
-      </w:r>
-      <w:r>
-        <w:t>clés</w:t>
-      </w:r>
-      <w:r>
-        <w:t xml:space="preserve"> du </w:t>
-      </w:r>
-      <w:r>
-        <w:t>système</w:t>
-      </w:r>
-      <w:r>
-        <w:t xml:space="preserve"> : ventes, stocks, alertes. Elle offre une </w:t>
-      </w:r>
-      <w:r>
-        <w:t>visibilité</w:t>
-      </w:r>
-      <w:r>
-        <w:t xml:space="preserve"> rapide sans devoir </w:t>
-      </w:r>
-      <w:r>
-        <w:t>accéder</w:t>
-      </w:r>
-      <w:r>
-        <w:t xml:space="preserve"> directement au </w:t>
-      </w:r>
-      <w:r>
-        <w:t>système</w:t>
-      </w:r>
-      <w:r>
-        <w:t xml:space="preserve"> interne.</w:t>
-      </w:r>
-    </w:p>
-    <w:p>
-      <w:pPr>
-        <w:pStyle w:val="Paragraphedeliste"/>
-        <w:ind w:left="1440"/>
-      </w:pPr>
-      <w:r>
+        <w:rPr>
+          <w:b/>
+          <w:bCs/>
+        </w:rPr>
+      </w:pPr>
+      <w:r>
+        <w:rPr>
+          <w:b/>
+          <w:bCs/>
+        </w:rPr>
         <w:t>Celle-ci n’est pas ajouté au système du « Labo 2 », à cause du manque de temps pour implémenter cette exigence et aussi, à cause du fait que la partie frontend de l’application est encore en ligne de commandes.</w:t>
       </w:r>
     </w:p>
@@ -3136,10 +3785,10 @@
         </w:rPr>
         <w:lastRenderedPageBreak/>
         <w:drawing>
-          <wp:inline distT="0" distB="0" distL="0" distR="0" wp14:anchorId="5B7C6C07" wp14:editId="6AF5F261">
+          <wp:inline distT="0" distB="0" distL="0" distR="0" wp14:anchorId="77D01187" wp14:editId="7057AD8D">
             <wp:extent cx="5610225" cy="7258050"/>
             <wp:effectExtent l="0" t="0" r="9525" b="0"/>
-            <wp:docPr id="1506499858" name="Image 2"/>
+            <wp:docPr id="933245631" name="Image 2"/>
             <wp:cNvGraphicFramePr>
               <a:graphicFrameLocks xmlns:a="http://schemas.openxmlformats.org/drawingml/2006/main" noChangeAspect="1"/>
             </wp:cNvGraphicFramePr>
@@ -3153,7 +3802,7 @@
                     </pic:cNvPicPr>
                   </pic:nvPicPr>
                   <pic:blipFill>
-                    <a:blip r:embed="rId9">
+                    <a:blip r:embed="rId11">
                       <a:extLst>
                         <a:ext uri="{28A0092B-C50C-407E-A947-70E740481C1C}">
                           <a14:useLocalDpi xmlns:a14="http://schemas.microsoft.com/office/drawing/2010/main" val="0"/>
@@ -3204,7 +3853,10 @@
       <w:bookmarkStart w:id="4" w:name="_Toc200106702"/>
       <w:r>
         <w:lastRenderedPageBreak/>
-        <w:t>5.</w:t>
+        <w:t>6</w:t>
+      </w:r>
+      <w:r>
+        <w:t>.</w:t>
       </w:r>
       <w:r>
         <w:t xml:space="preserve"> </w:t>
@@ -3224,15 +3876,7 @@
         <w:t xml:space="preserve">Depuis le « Labo 2 », Express.js stocke ces modèles de classes </w:t>
       </w:r>
       <w:r>
-        <w:t>dans le dossier « </w:t>
-      </w:r>
-      <w:proofErr w:type="spellStart"/>
-      <w:r>
-        <w:t>models</w:t>
-      </w:r>
-      <w:proofErr w:type="spellEnd"/>
-      <w:r>
-        <w:t xml:space="preserve"> » et leurs relations avec les autres objets sont décrites dans le diagramme ci-dessous sur la </w:t>
+        <w:t xml:space="preserve">dans le dossier « models » et leurs relations avec les autres objets sont décrites dans le diagramme ci-dessous sur la </w:t>
       </w:r>
       <w:r>
         <w:rPr>
@@ -3251,10 +3895,10 @@
           <w:noProof/>
         </w:rPr>
         <w:drawing>
-          <wp:inline distT="0" distB="0" distL="0" distR="0" wp14:anchorId="1630A643" wp14:editId="2CEFD9CB">
-            <wp:extent cx="5610225" cy="3743325"/>
-            <wp:effectExtent l="0" t="0" r="9525" b="9525"/>
-            <wp:docPr id="1450758307" name="Image 1"/>
+          <wp:inline distT="0" distB="0" distL="0" distR="0" wp14:anchorId="63E5B387" wp14:editId="356BD2EC">
+            <wp:extent cx="5610225" cy="3886200"/>
+            <wp:effectExtent l="0" t="0" r="9525" b="0"/>
+            <wp:docPr id="235998" name="Image 3"/>
             <wp:cNvGraphicFramePr>
               <a:graphicFrameLocks xmlns:a="http://schemas.openxmlformats.org/drawingml/2006/main" noChangeAspect="1"/>
             </wp:cNvGraphicFramePr>
@@ -3262,13 +3906,13 @@
               <a:graphicData uri="http://schemas.openxmlformats.org/drawingml/2006/picture">
                 <pic:pic xmlns:pic="http://schemas.openxmlformats.org/drawingml/2006/picture">
                   <pic:nvPicPr>
-                    <pic:cNvPr id="0" name="Picture 3"/>
+                    <pic:cNvPr id="0" name="Picture 2"/>
                     <pic:cNvPicPr>
                       <a:picLocks noChangeAspect="1" noChangeArrowheads="1"/>
                     </pic:cNvPicPr>
                   </pic:nvPicPr>
                   <pic:blipFill>
-                    <a:blip r:embed="rId10">
+                    <a:blip r:embed="rId12">
                       <a:extLst>
                         <a:ext uri="{28A0092B-C50C-407E-A947-70E740481C1C}">
                           <a14:useLocalDpi xmlns:a14="http://schemas.microsoft.com/office/drawing/2010/main" val="0"/>
@@ -3283,7 +3927,7 @@
                   <pic:spPr bwMode="auto">
                     <a:xfrm>
                       <a:off x="0" y="0"/>
-                      <a:ext cx="5610225" cy="3743325"/>
+                      <a:ext cx="5610225" cy="3886200"/>
                     </a:xfrm>
                     <a:prstGeom prst="rect">
                       <a:avLst/>
@@ -3318,97 +3962,153 @@
     </w:p>
     <w:p>
       <w:r>
-        <w:t xml:space="preserve">Store.js : Représente une instance d’un magasin. </w:t>
+        <w:t>Store.js : Représente une instance d’un magasin</w:t>
+      </w:r>
+      <w:r>
+        <w:t xml:space="preserve"> standard, magasin mère ou si c’est le centre de stockage</w:t>
+      </w:r>
+      <w:r>
+        <w:t>.</w:t>
+      </w:r>
+      <w:r>
+        <w:t xml:space="preserve"> Comme que c’est les ventes et les demandes d’approvisionnement qui ont la référence</w:t>
+      </w:r>
+      <w:r>
+        <w:t xml:space="preserve"> </w:t>
+      </w:r>
+      <w:r>
+        <w:t>vers le magasin et pas l’inverse. Cela ne causerait pas de problème pour le centre de stockage, car il n’est pas possible pour celui-ci de faire de ventes dans le système.</w:t>
       </w:r>
     </w:p>
     <w:p>
       <w:r>
         <w:t>StoreInventory.js : Représente une instance d’inventaire d’un magasin, celle-ci possède un lien relationnel vers l’instance du magasin auquel il appartient.</w:t>
       </w:r>
-    </w:p>
-    <w:p>
-      <w:r>
+      <w:r>
+        <w:t xml:space="preserve"> Elle est mise à jour aussi selon les ventes qui sont fait dans le magasin.</w:t>
+      </w:r>
+    </w:p>
+    <w:p>
+      <w:r>
+        <w:lastRenderedPageBreak/>
         <w:t>StoreSale.js : Représente une instance de vente d’un magasin,</w:t>
       </w:r>
       <w:r>
         <w:t xml:space="preserve"> </w:t>
       </w:r>
       <w:r>
-        <w:t>celle-ci possède un lien relationnel vers l’instance du magasin auquel il appartient. De plus, elle possède une liste de « </w:t>
-      </w:r>
-      <w:proofErr w:type="spellStart"/>
-      <w:r>
-        <w:t>EmbeddedDocument</w:t>
-      </w:r>
-      <w:proofErr w:type="spellEnd"/>
-      <w:r>
-        <w:t> » qui s’appelle « </w:t>
-      </w:r>
-      <w:proofErr w:type="spellStart"/>
-      <w:r>
-        <w:t>ProductSold</w:t>
-      </w:r>
-      <w:proofErr w:type="spellEnd"/>
-      <w:r>
-        <w:t> » qui contient les informations nécessaires pour un produit appartenant à cette vente. Ainsi, cette liste cesse d’exister une fois que la vente est supprimée de la base de données.</w:t>
-      </w:r>
-    </w:p>
-    <w:p>
+        <w:t>celle-ci possède un lien relationnel vers l’instance du magasin auquel il appartient. De plus, elle possède une liste de « EmbeddedDocument » qui s’appelle « ProductSold » qui contient les informations nécessaires pour un produit appartenant à cette vente. Ainsi, cette liste cesse d’exister une fois que la vente est supprimée de la base de données.</w:t>
+      </w:r>
+    </w:p>
+    <w:p>
+      <w:r>
+        <w:t>SupplyRequest.js : Représente instance de demande de réapprovisionnement d’un magasin, celle-ci possède un lien relationnel vers l’instance du magasin auquel il appartient. De plus,</w:t>
+      </w:r>
+      <w:r>
+        <w:t xml:space="preserve"> elle possède une liste de « EmbeddedDocument » pour les produits demandés dans la demande. Ainsi, cette liste cesse d’exister une fois que la vente est supprimée de la base de données. Aussi</w:t>
+      </w:r>
+      <w:r>
+        <w:t>, il existe une énumération pour représenter le statut de la demande. Lors de la création</w:t>
+      </w:r>
+      <w:r>
+        <w:t xml:space="preserve"> </w:t>
+      </w:r>
+      <w:r>
+        <w:t xml:space="preserve">de l’instance, le statut par défaut est en attente (‘pending’). </w:t>
+      </w:r>
+      <w:r>
+        <w:t xml:space="preserve"> </w:t>
+      </w:r>
+    </w:p>
+    <w:p>
+      <w:pPr>
+        <w:pStyle w:val="Titre1"/>
+      </w:pPr>
+      <w:bookmarkStart w:id="5" w:name="_Toc200106703"/>
+      <w:r>
+        <w:t>7</w:t>
+      </w:r>
+      <w:r>
+        <w:t>.</w:t>
+      </w:r>
+      <w:r>
+        <w:t xml:space="preserve"> </w:t>
+      </w:r>
+      <w:r>
+        <w:t>Vues processus</w:t>
+      </w:r>
+      <w:bookmarkEnd w:id="5"/>
+    </w:p>
+    <w:p>
+      <w:r>
+        <w:t>Cette section du rapport couvre le fonctionnement de toutes les fonctionnalités présentes dans le système. Voici quelques précisions sur les diagrammes à venir :</w:t>
+      </w:r>
+    </w:p>
+    <w:p>
+      <w:pPr>
+        <w:pStyle w:val="Paragraphedeliste"/>
+        <w:numPr>
+          <w:ilvl w:val="0"/>
+          <w:numId w:val="4"/>
+        </w:numPr>
+      </w:pPr>
+      <w:r>
+        <w:t>L’acteur est l’utilisateur d’un magasin standard ou d’un magasin mère. Si l’utilisateur du magasin mère veut exécuter une fonction que l’utilisateur du magasin standard peut faire, il est sous-entendu que l’utilisateur du magasin mère choisit aussi le numéro du magasin standard</w:t>
+      </w:r>
+      <w:r>
+        <w:t xml:space="preserve"> ou lui-même</w:t>
+      </w:r>
+      <w:r>
+        <w:t xml:space="preserve"> sur lequel il veut exécuter son opération.</w:t>
+      </w:r>
+    </w:p>
+    <w:p>
+      <w:pPr>
+        <w:pStyle w:val="Paragraphedeliste"/>
+        <w:numPr>
+          <w:ilvl w:val="0"/>
+          <w:numId w:val="4"/>
+        </w:numPr>
+      </w:pPr>
+      <w:r>
+        <w:t>Frontend CMD Python est le script ‘main.py’ utilisée en ligne de commandes pour faire les opérations frontend. Il est sous-entendu que les fonctions du fichier ‘store_functions.py’ sont importés et utilisés. Cela est fait pour éviter d’avoir sur les diagrammes ‘main.py’ qui utilise une fonction de ‘store_functions.py’ dans chaque diagramme.</w:t>
+      </w:r>
+      <w:r>
+        <w:t xml:space="preserve"> Ainsi, le frontend reçoit des réponses JSON à partir du backend pour faire ces opérations.</w:t>
+      </w:r>
+    </w:p>
+    <w:p>
+      <w:pPr>
+        <w:pStyle w:val="Paragraphedeliste"/>
+        <w:numPr>
+          <w:ilvl w:val="0"/>
+          <w:numId w:val="4"/>
+        </w:numPr>
+      </w:pPr>
+      <w:r>
+        <w:t xml:space="preserve">Backend Express.js représente le serveur lancé en localhost:3000 qui contient l’API pour </w:t>
+      </w:r>
+      <w:r>
+        <w:t xml:space="preserve">gérer les demandes du frontend et </w:t>
+      </w:r>
+      <w:r>
+        <w:t>les traités sur la base de données. Ainsi, il reçoit des réponses JSON à partir de la base de données une fois que les queries ont été exécutées.</w:t>
+      </w:r>
+    </w:p>
+    <w:p>
+      <w:pPr>
+        <w:pStyle w:val="Paragraphedeliste"/>
+        <w:numPr>
+          <w:ilvl w:val="0"/>
+          <w:numId w:val="4"/>
+        </w:numPr>
+      </w:pPr>
+      <w:r>
+        <w:t xml:space="preserve">StoreInventory, StoreSale, StoreRequest représentent les schémas définis avec « mongoose » qui sont nécessaires pour faire les queries MongoDB entre </w:t>
+      </w:r>
       <w:r>
         <w:lastRenderedPageBreak/>
-        <w:t>SupplyRequest.js : Représente instance de demande de réapprovisionnement d’un magasin, celle-ci possède un lien relationnel vers l’instance du magasin auquel il appartient. De plus,</w:t>
-      </w:r>
-      <w:r>
-        <w:t xml:space="preserve"> elle possède une liste de « </w:t>
-      </w:r>
-      <w:proofErr w:type="spellStart"/>
-      <w:r>
-        <w:t>EmbeddedDocument</w:t>
-      </w:r>
-      <w:proofErr w:type="spellEnd"/>
-      <w:r>
-        <w:t> » pour les produits demandés dans la demande. Ainsi, cette liste cesse d’exister une fois que la vente est supprimée de la base de données. Aussi</w:t>
-      </w:r>
-      <w:r>
-        <w:t>, il existe une énumération pour représenter le statut de la demande. Lors de la création</w:t>
-      </w:r>
-      <w:r>
-        <w:t xml:space="preserve"> </w:t>
-      </w:r>
-      <w:r>
-        <w:t>de l’instance, le statut par défaut est en attente (‘</w:t>
-      </w:r>
-      <w:proofErr w:type="spellStart"/>
-      <w:r>
-        <w:t>pending</w:t>
-      </w:r>
-      <w:proofErr w:type="spellEnd"/>
-      <w:r>
-        <w:t xml:space="preserve">’). </w:t>
-      </w:r>
-      <w:r>
-        <w:t xml:space="preserve"> </w:t>
-      </w:r>
-    </w:p>
-    <w:p>
-      <w:pPr>
-        <w:pStyle w:val="Titre1"/>
-      </w:pPr>
-      <w:bookmarkStart w:id="5" w:name="_Toc200106703"/>
-      <w:r>
-        <w:t>6.</w:t>
-      </w:r>
-      <w:r>
-        <w:t xml:space="preserve"> </w:t>
-      </w:r>
-      <w:r>
-        <w:t>Vues processus</w:t>
-      </w:r>
-      <w:bookmarkEnd w:id="5"/>
-    </w:p>
-    <w:p>
-      <w:r>
-        <w:t>Cette section du rapport couvre le fonctionnement de toutes les fonctionnalités présentes dans le système. Voici quelques précisions sur les diagrammes à venir :</w:t>
+        <w:t>le backend et la base de données, c’est de cette manière que le ODM est implémenté dans le système.</w:t>
       </w:r>
     </w:p>
     <w:p>
@@ -3420,130 +4120,11 @@
         </w:numPr>
       </w:pPr>
       <w:r>
-        <w:t>L’acteur est l’utilisateur d’un magasin standard ou d’un magasin mère. Si l’utilisateur du magasin mère veut exécuter une fonction que l’utilisateur du magasin standard peut faire, il est sous-entendu que l’utilisateur du magasin mère choisit aussi le numéro du magasin standard sur lequel il veut exécuter son opération.</w:t>
-      </w:r>
-    </w:p>
-    <w:p>
-      <w:pPr>
-        <w:pStyle w:val="Paragraphedeliste"/>
-        <w:numPr>
-          <w:ilvl w:val="0"/>
-          <w:numId w:val="4"/>
-        </w:numPr>
-      </w:pPr>
-      <w:r>
-        <w:t>Frontend CMD Python est le script ‘main.py’ utilisée en ligne de commandes pour faire les opérations frontend. Il est sous-entendu que les fonctions du fichier ‘store_functions.py’ sont importés et utilisés. Cela est fait pour éviter d’avoir sur les diagrammes ‘main.py’ qui utilise une fonction de ‘store_functions.py’ dans chaque diagramme.</w:t>
-      </w:r>
-      <w:r>
-        <w:t xml:space="preserve"> Ainsi, le frontend reçoit des réponses JSON à partir du backend pour faire ces opérations.</w:t>
-      </w:r>
-    </w:p>
-    <w:p>
-      <w:pPr>
-        <w:pStyle w:val="Paragraphedeliste"/>
-        <w:numPr>
-          <w:ilvl w:val="0"/>
-          <w:numId w:val="4"/>
-        </w:numPr>
-      </w:pPr>
-      <w:r>
-        <w:t xml:space="preserve">Backend Express.js représente le serveur lancé en localhost:3000 qui contient l’API pour </w:t>
-      </w:r>
-      <w:r>
-        <w:t xml:space="preserve">gérer les demandes du frontend et </w:t>
-      </w:r>
-      <w:r>
-        <w:t xml:space="preserve">les traités sur la base de données. Ainsi, il reçoit des réponses JSON à partir de la base de données une fois que les </w:t>
-      </w:r>
-      <w:proofErr w:type="spellStart"/>
-      <w:r>
-        <w:t>queries</w:t>
-      </w:r>
-      <w:proofErr w:type="spellEnd"/>
-      <w:r>
-        <w:t xml:space="preserve"> ont été exécutées.</w:t>
-      </w:r>
-    </w:p>
-    <w:p>
-      <w:pPr>
-        <w:pStyle w:val="Paragraphedeliste"/>
-        <w:numPr>
-          <w:ilvl w:val="0"/>
-          <w:numId w:val="4"/>
-        </w:numPr>
-      </w:pPr>
-      <w:proofErr w:type="spellStart"/>
-      <w:r>
-        <w:t>StoreInventory</w:t>
-      </w:r>
-      <w:proofErr w:type="spellEnd"/>
-      <w:r>
-        <w:t xml:space="preserve">, </w:t>
-      </w:r>
-      <w:proofErr w:type="spellStart"/>
-      <w:r>
-        <w:t>StoreSale</w:t>
-      </w:r>
-      <w:proofErr w:type="spellEnd"/>
-      <w:r>
-        <w:t xml:space="preserve">, </w:t>
-      </w:r>
-      <w:proofErr w:type="spellStart"/>
-      <w:r>
-        <w:t>StoreRequest</w:t>
-      </w:r>
-      <w:proofErr w:type="spellEnd"/>
-      <w:r>
-        <w:t xml:space="preserve"> représentent les schémas définis avec « </w:t>
-      </w:r>
-      <w:proofErr w:type="spellStart"/>
-      <w:r>
-        <w:t>mongoose</w:t>
-      </w:r>
-      <w:proofErr w:type="spellEnd"/>
-      <w:r>
-        <w:t xml:space="preserve"> » qui sont nécessaires pour faire les </w:t>
-      </w:r>
-      <w:proofErr w:type="spellStart"/>
-      <w:r>
-        <w:t>queries</w:t>
-      </w:r>
-      <w:proofErr w:type="spellEnd"/>
-      <w:r>
-        <w:t xml:space="preserve"> MongoDB entre le backend et la base de données, c’est de cette manière que le ODM est implémenté dans le système.</w:t>
-      </w:r>
-    </w:p>
-    <w:p>
-      <w:pPr>
-        <w:pStyle w:val="Paragraphedeliste"/>
-        <w:numPr>
-          <w:ilvl w:val="0"/>
-          <w:numId w:val="4"/>
-        </w:numPr>
-      </w:pPr>
-      <w:r>
-        <w:t xml:space="preserve">Base de données MongoDB représente le service de la base de données qui roule dans le système, celui-ci s’occupe d’exécuter les </w:t>
-      </w:r>
-      <w:proofErr w:type="spellStart"/>
-      <w:r>
-        <w:t>queries</w:t>
-      </w:r>
-      <w:proofErr w:type="spellEnd"/>
-      <w:r>
-        <w:t xml:space="preserve"> reçues à partir de « </w:t>
-      </w:r>
-      <w:proofErr w:type="spellStart"/>
-      <w:r>
-        <w:t>mongoose</w:t>
-      </w:r>
-      <w:proofErr w:type="spellEnd"/>
-      <w:r>
-        <w:t> » et à envoyer une réponse sous format JSON au backend qui traite la réponse s’il le faut puis l’envoyer au frontend par la suite.</w:t>
-      </w:r>
-    </w:p>
-    <w:p>
-      <w:r>
-        <w:lastRenderedPageBreak/>
+        <w:t>Base de données MongoDB représente le service de la base de données qui roule dans le système, celui-ci s’occupe d’exécuter les queries reçues à partir de « mongoose » et à envoyer une réponse sous format JSON au backend qui traite la réponse s’il le faut puis l’envoyer au frontend par la suite.</w:t>
+      </w:r>
+    </w:p>
+    <w:p>
+      <w:r>
         <w:t xml:space="preserve">Les figures suivantes </w:t>
       </w:r>
       <w:r>
@@ -3573,7 +4154,7 @@
                     </pic:cNvPicPr>
                   </pic:nvPicPr>
                   <pic:blipFill>
-                    <a:blip r:embed="rId11">
+                    <a:blip r:embed="rId13">
                       <a:extLst>
                         <a:ext uri="{28A0092B-C50C-407E-A947-70E740481C1C}">
                           <a14:useLocalDpi xmlns:a14="http://schemas.microsoft.com/office/drawing/2010/main" val="0"/>
@@ -3657,7 +4238,7 @@
                     </pic:cNvPicPr>
                   </pic:nvPicPr>
                   <pic:blipFill>
-                    <a:blip r:embed="rId12">
+                    <a:blip r:embed="rId14">
                       <a:extLst>
                         <a:ext uri="{28A0092B-C50C-407E-A947-70E740481C1C}">
                           <a14:useLocalDpi xmlns:a14="http://schemas.microsoft.com/office/drawing/2010/main" val="0"/>
@@ -3729,7 +4310,7 @@
                     </pic:cNvPicPr>
                   </pic:nvPicPr>
                   <pic:blipFill>
-                    <a:blip r:embed="rId13">
+                    <a:blip r:embed="rId15">
                       <a:extLst>
                         <a:ext uri="{28A0092B-C50C-407E-A947-70E740481C1C}">
                           <a14:useLocalDpi xmlns:a14="http://schemas.microsoft.com/office/drawing/2010/main" val="0"/>
@@ -3801,7 +4382,7 @@
                     </pic:cNvPicPr>
                   </pic:nvPicPr>
                   <pic:blipFill>
-                    <a:blip r:embed="rId14">
+                    <a:blip r:embed="rId16">
                       <a:extLst>
                         <a:ext uri="{28A0092B-C50C-407E-A947-70E740481C1C}">
                           <a14:useLocalDpi xmlns:a14="http://schemas.microsoft.com/office/drawing/2010/main" val="0"/>
@@ -3873,7 +4454,7 @@
                     </pic:cNvPicPr>
                   </pic:nvPicPr>
                   <pic:blipFill>
-                    <a:blip r:embed="rId15" cstate="print">
+                    <a:blip r:embed="rId17" cstate="print">
                       <a:extLst>
                         <a:ext uri="{28A0092B-C50C-407E-A947-70E740481C1C}">
                           <a14:useLocalDpi xmlns:a14="http://schemas.microsoft.com/office/drawing/2010/main" val="0"/>
@@ -3945,7 +4526,7 @@
                     </pic:cNvPicPr>
                   </pic:nvPicPr>
                   <pic:blipFill>
-                    <a:blip r:embed="rId16">
+                    <a:blip r:embed="rId18">
                       <a:extLst>
                         <a:ext uri="{28A0092B-C50C-407E-A947-70E740481C1C}">
                           <a14:useLocalDpi xmlns:a14="http://schemas.microsoft.com/office/drawing/2010/main" val="0"/>
@@ -4017,7 +4598,7 @@
                     </pic:cNvPicPr>
                   </pic:nvPicPr>
                   <pic:blipFill>
-                    <a:blip r:embed="rId17">
+                    <a:blip r:embed="rId19">
                       <a:extLst>
                         <a:ext uri="{28A0092B-C50C-407E-A947-70E740481C1C}">
                           <a14:useLocalDpi xmlns:a14="http://schemas.microsoft.com/office/drawing/2010/main" val="0"/>
@@ -4090,7 +4671,7 @@
                     </pic:cNvPicPr>
                   </pic:nvPicPr>
                   <pic:blipFill>
-                    <a:blip r:embed="rId18">
+                    <a:blip r:embed="rId20">
                       <a:extLst>
                         <a:ext uri="{28A0092B-C50C-407E-A947-70E740481C1C}">
                           <a14:useLocalDpi xmlns:a14="http://schemas.microsoft.com/office/drawing/2010/main" val="0"/>
@@ -4162,7 +4743,7 @@
                     </pic:cNvPicPr>
                   </pic:nvPicPr>
                   <pic:blipFill>
-                    <a:blip r:embed="rId19">
+                    <a:blip r:embed="rId21">
                       <a:extLst>
                         <a:ext uri="{28A0092B-C50C-407E-A947-70E740481C1C}">
                           <a14:useLocalDpi xmlns:a14="http://schemas.microsoft.com/office/drawing/2010/main" val="0"/>
@@ -4207,7 +4788,14 @@
           <w:i/>
           <w:iCs/>
         </w:rPr>
-        <w:t>Figure #11 : Vue processus pour consulter l’inventaire du magasin mère</w:t>
+        <w:t xml:space="preserve">Figure #11 : Vue processus pour consulter l’inventaire du </w:t>
+      </w:r>
+      <w:r>
+        <w:rPr>
+          <w:i/>
+          <w:iCs/>
+        </w:rPr>
+        <w:t>centre de stockage</w:t>
       </w:r>
     </w:p>
     <w:p/>
@@ -4217,7 +4805,10 @@
       </w:pPr>
       <w:bookmarkStart w:id="6" w:name="_Toc200106704"/>
       <w:r>
-        <w:t>7.</w:t>
+        <w:t>8</w:t>
+      </w:r>
+      <w:r>
+        <w:t>.</w:t>
       </w:r>
       <w:r>
         <w:t xml:space="preserve"> </w:t>
@@ -4253,15 +4844,7 @@
         </w:numPr>
       </w:pPr>
       <w:r>
-        <w:t xml:space="preserve">Le backend est un serveur Express.js qui est conteneurisé grâce au </w:t>
-      </w:r>
-      <w:proofErr w:type="spellStart"/>
-      <w:r>
-        <w:t>Dockerfile</w:t>
-      </w:r>
-      <w:proofErr w:type="spellEnd"/>
-      <w:r>
-        <w:t>, roule sur localhost:3000</w:t>
+        <w:t>Le backend est un serveur Express.js qui est conteneurisé grâce au Dockerfile, roule sur localhost:3000</w:t>
       </w:r>
       <w:r>
         <w:t xml:space="preserve"> et qui communique avec la base de données via la connexion TCP/IP</w:t>
@@ -4339,7 +4922,7 @@
                     </pic:cNvPicPr>
                   </pic:nvPicPr>
                   <pic:blipFill>
-                    <a:blip r:embed="rId20">
+                    <a:blip r:embed="rId22">
                       <a:extLst>
                         <a:ext uri="{28A0092B-C50C-407E-A947-70E740481C1C}">
                           <a14:useLocalDpi xmlns:a14="http://schemas.microsoft.com/office/drawing/2010/main" val="0"/>
@@ -4447,7 +5030,10 @@
       <w:bookmarkStart w:id="7" w:name="_Toc200106705"/>
       <w:r>
         <w:lastRenderedPageBreak/>
-        <w:t>8.</w:t>
+        <w:t>9</w:t>
+      </w:r>
+      <w:r>
+        <w:t>.</w:t>
       </w:r>
       <w:r>
         <w:t xml:space="preserve"> </w:t>
@@ -4495,7 +5081,7 @@
                     </pic:cNvPicPr>
                   </pic:nvPicPr>
                   <pic:blipFill>
-                    <a:blip r:embed="rId21">
+                    <a:blip r:embed="rId23">
                       <a:extLst>
                         <a:ext uri="{28A0092B-C50C-407E-A947-70E740481C1C}">
                           <a14:useLocalDpi xmlns:a14="http://schemas.microsoft.com/office/drawing/2010/main" val="0"/>
@@ -4551,23 +5137,7 @@
         <w:t>de données à l’aide du fichier initDb.js ou créé les collections nécessaires si la base de données est vide. Par la suite, app.js importe les deux routeurs (storeRoutes.js et adminRoutes.js)</w:t>
       </w:r>
       <w:r>
-        <w:t xml:space="preserve"> avec leurs propres routes API. Ces deux routeurs contiennent uniquement les routes qui sont accessibles à un certain type d’utilisateur. Ainsi, les fonctionnalités liées au magasin mère sont emmagasinées dans adminRoutes.js et ne seront pas accessibles aux utilisateurs de magasins standard. Les routeurs utilisent un contrôleur associé pour exécuter les opérations. Ceux-ci importent les modèles de schémas </w:t>
-      </w:r>
-      <w:proofErr w:type="spellStart"/>
-      <w:r>
-        <w:t>mongoose</w:t>
-      </w:r>
-      <w:proofErr w:type="spellEnd"/>
-      <w:r>
-        <w:t xml:space="preserve"> pour faire des </w:t>
-      </w:r>
-      <w:proofErr w:type="spellStart"/>
-      <w:r>
-        <w:t>queries</w:t>
-      </w:r>
-      <w:proofErr w:type="spellEnd"/>
-      <w:r>
-        <w:t xml:space="preserve"> dans la base de </w:t>
+        <w:t xml:space="preserve"> avec leurs propres routes API. Ces deux routeurs contiennent uniquement les routes qui sont accessibles à un certain type d’utilisateur. Ainsi, les fonctionnalités liées au magasin mère sont emmagasinées dans adminRoutes.js et ne seront pas accessibles aux utilisateurs de magasins standard. Les routeurs utilisent un contrôleur associé pour exécuter les opérations. Ceux-ci importent les modèles de schémas mongoose pour faire des queries dans la base de </w:t>
       </w:r>
       <w:r>
         <w:t>données</w:t>
@@ -4582,7 +5152,10 @@
       </w:pPr>
       <w:bookmarkStart w:id="8" w:name="_Toc200106706"/>
       <w:r>
-        <w:t>9.</w:t>
+        <w:t>10</w:t>
+      </w:r>
+      <w:r>
+        <w:t>.</w:t>
       </w:r>
       <w:r>
         <w:t xml:space="preserve"> D</w:t>
@@ -4770,15 +5343,7 @@
         <w:t>Maintenabilité :</w:t>
       </w:r>
       <w:r>
-        <w:t xml:space="preserve"> Améliorée grâce à un code plus lisible et au support de tests avec </w:t>
-      </w:r>
-      <w:proofErr w:type="spellStart"/>
-      <w:r>
-        <w:t>Pytest</w:t>
-      </w:r>
-      <w:proofErr w:type="spellEnd"/>
-      <w:r>
-        <w:t>.</w:t>
+        <w:t xml:space="preserve"> Améliorée grâce à un code plus lisible et au support de tests avec Pytest.</w:t>
       </w:r>
     </w:p>
     <w:p>
@@ -4808,15 +5373,7 @@
         <w:t>Rapidité de développement :</w:t>
       </w:r>
       <w:r>
-        <w:t xml:space="preserve"> Élevée, car la syntaxe de Python est simple à comprendre et offre déjà des fonctions "</w:t>
-      </w:r>
-      <w:proofErr w:type="spellStart"/>
-      <w:r>
-        <w:t>built-in</w:t>
-      </w:r>
-      <w:proofErr w:type="spellEnd"/>
-      <w:r>
-        <w:t>" pour éviter de les coder à partir de zéro.</w:t>
+        <w:t xml:space="preserve"> Élevée, car la syntaxe de Python est simple à comprendre et offre déjà des fonctions "built-in" pour éviter de les coder à partir de zéro.</w:t>
       </w:r>
     </w:p>
     <w:p>
@@ -4953,51 +5510,99 @@
         <w:lastRenderedPageBreak/>
         <w:t xml:space="preserve">- Une bonne intégration avec Python via </w:t>
       </w:r>
-      <w:proofErr w:type="spellStart"/>
       <w:r>
         <w:t>M</w:t>
       </w:r>
       <w:r>
         <w:t>ongoengine</w:t>
       </w:r>
-      <w:proofErr w:type="spellEnd"/>
       <w:r>
         <w:t xml:space="preserve"> et </w:t>
       </w:r>
-      <w:proofErr w:type="spellStart"/>
       <w:r>
         <w:t>M</w:t>
       </w:r>
       <w:r>
+        <w:t>ongoose pour Express.js</w:t>
+      </w:r>
+      <w:r>
+        <w:t>, qui fournit une approche orientée objet et offrant une couche de persistance avec ODM.</w:t>
+      </w:r>
+    </w:p>
+    <w:p>
+      <w:r>
+        <w:t>- MongoDB peut être visionné et manipulé à l'aide du shell officiel (mongosh)</w:t>
+      </w:r>
+    </w:p>
+    <w:p>
+      <w:r>
+        <w:rPr>
+          <w:b/>
+          <w:bCs/>
+        </w:rPr>
+        <w:t>Conséquences</w:t>
+      </w:r>
+      <w:r>
+        <w:rPr>
+          <w:b/>
+          <w:bCs/>
+        </w:rPr>
+        <w:t xml:space="preserve"> </w:t>
+      </w:r>
+      <w:r>
+        <w:t xml:space="preserve">- </w:t>
+      </w:r>
+      <w:r>
+        <w:rPr>
+          <w:b/>
+          <w:bCs/>
+        </w:rPr>
+        <w:t xml:space="preserve">Avantages: </w:t>
+      </w:r>
+    </w:p>
+    <w:p>
+      <w:r>
+        <w:t>- Flexibilité du schéma : Permet d’ajouter ou de modifier les structures de données avoir le besoin de modifier les collections puisque MongoBD est une base de données NoSQL.</w:t>
+      </w:r>
+    </w:p>
+    <w:p>
+      <w:r>
+        <w:t>- Rapidité de développement : Moins de contraintes sur les schémas initiaux puisque MongoDB est une base de données NoSSQL. Cela permet d’avancer plus rapidement l'écriture de code.</w:t>
+      </w:r>
+    </w:p>
+    <w:p>
+      <w:r>
+        <w:t>- Intégration avec Python</w:t>
+      </w:r>
+      <w:r>
+        <w:t xml:space="preserve"> et Express.js</w:t>
+      </w:r>
+      <w:r>
+        <w:t xml:space="preserve"> : Grâce à </w:t>
+      </w:r>
+      <w:r>
+        <w:t>M</w:t>
+      </w:r>
+      <w:r>
+        <w:t>ongoengine</w:t>
+      </w:r>
+      <w:r>
+        <w:t xml:space="preserve"> et </w:t>
+      </w:r>
+      <w:r>
+        <w:t>M</w:t>
+      </w:r>
+      <w:r>
         <w:t>ongoose</w:t>
       </w:r>
-      <w:proofErr w:type="spellEnd"/>
-      <w:r>
-        <w:t xml:space="preserve"> pour Express.js</w:t>
-      </w:r>
-      <w:r>
-        <w:t>, qui fournit une approche orientée objet et offrant une couche de persistance avec ODM.</w:t>
-      </w:r>
-    </w:p>
-    <w:p>
-      <w:r>
-        <w:t xml:space="preserve">- MongoDB peut être visionné et manipulé à l'aide du </w:t>
-      </w:r>
-      <w:proofErr w:type="spellStart"/>
-      <w:r>
-        <w:t>shell</w:t>
-      </w:r>
-      <w:proofErr w:type="spellEnd"/>
-      <w:r>
-        <w:t xml:space="preserve"> officiel (</w:t>
-      </w:r>
-      <w:proofErr w:type="spellStart"/>
-      <w:r>
-        <w:t>mongosh</w:t>
-      </w:r>
-      <w:proofErr w:type="spellEnd"/>
-      <w:r>
-        <w:t>)</w:t>
+      <w:r>
+        <w:t>, l’interaction avec la base de données reste simple et suit l'écriture des classes en Python</w:t>
+      </w:r>
+      <w:r>
+        <w:t xml:space="preserve"> et Express.js</w:t>
+      </w:r>
+      <w:r>
+        <w:t>.</w:t>
       </w:r>
     </w:p>
     <w:p>
@@ -5023,72 +5628,141 @@
           <w:b/>
           <w:bCs/>
         </w:rPr>
-        <w:t xml:space="preserve">Avantages: </w:t>
-      </w:r>
-    </w:p>
-    <w:p>
-      <w:r>
-        <w:t xml:space="preserve">- Flexibilité du schéma : Permet d’ajouter ou de modifier les structures de données avoir le besoin de modifier les collections puisque </w:t>
-      </w:r>
-      <w:proofErr w:type="spellStart"/>
-      <w:r>
-        <w:t>MongoBD</w:t>
-      </w:r>
-      <w:proofErr w:type="spellEnd"/>
-      <w:r>
-        <w:t xml:space="preserve"> est une base de données NoSQL.</w:t>
-      </w:r>
-    </w:p>
-    <w:p>
-      <w:r>
-        <w:t xml:space="preserve">- Rapidité de développement : Moins de contraintes sur les schémas initiaux puisque MongoDB est une base de données </w:t>
-      </w:r>
-      <w:proofErr w:type="spellStart"/>
-      <w:r>
-        <w:t>NoSSQL</w:t>
-      </w:r>
-      <w:proofErr w:type="spellEnd"/>
-      <w:r>
-        <w:t>. Cela permet d’avancer plus rapidement l'écriture de code.</w:t>
-      </w:r>
-    </w:p>
-    <w:p>
-      <w:r>
-        <w:t>- Intégration avec Python</w:t>
-      </w:r>
-      <w:r>
-        <w:t xml:space="preserve"> et Express.js</w:t>
-      </w:r>
-      <w:r>
-        <w:t xml:space="preserve"> : Grâce à </w:t>
-      </w:r>
-      <w:proofErr w:type="spellStart"/>
-      <w:r>
-        <w:t>M</w:t>
-      </w:r>
-      <w:r>
-        <w:t>ongoengine</w:t>
-      </w:r>
-      <w:proofErr w:type="spellEnd"/>
-      <w:r>
-        <w:t xml:space="preserve"> et </w:t>
-      </w:r>
-      <w:proofErr w:type="spellStart"/>
-      <w:r>
-        <w:t>M</w:t>
-      </w:r>
-      <w:r>
-        <w:t>ongoose</w:t>
-      </w:r>
-      <w:proofErr w:type="spellEnd"/>
-      <w:r>
-        <w:t>, l’interaction avec la base de données reste simple et suit l'écriture des classes en Python</w:t>
-      </w:r>
-      <w:r>
-        <w:t xml:space="preserve"> et Express.js</w:t>
-      </w:r>
-      <w:r>
-        <w:t>.</w:t>
+        <w:t xml:space="preserve">Inconvénients: </w:t>
+      </w:r>
+    </w:p>
+    <w:p>
+      <w:r>
+        <w:t>- Moins de contrôle sur la structure des données : L'absence de schéma rigide n'impose pas de règles de structure et peut avoir des incohérences si la structure n'est pas respectée.</w:t>
+      </w:r>
+    </w:p>
+    <w:p/>
+    <w:p>
+      <w:r>
+        <w:rPr>
+          <w:b/>
+          <w:bCs/>
+        </w:rPr>
+        <w:t>ADR #</w:t>
+      </w:r>
+      <w:r>
+        <w:rPr>
+          <w:b/>
+          <w:bCs/>
+        </w:rPr>
+        <w:t>3</w:t>
+      </w:r>
+      <w:r>
+        <w:rPr>
+          <w:b/>
+          <w:bCs/>
+        </w:rPr>
+        <w:t xml:space="preserve"> : Choix de framework backend pour la communication entre frontend et la base de données</w:t>
+      </w:r>
+    </w:p>
+    <w:p>
+      <w:r>
+        <w:rPr>
+          <w:b/>
+          <w:bCs/>
+        </w:rPr>
+        <w:t>Titre :</w:t>
+      </w:r>
+      <w:r>
+        <w:t xml:space="preserve"> Framework backend - </w:t>
+      </w:r>
+      <w:r>
+        <w:rPr>
+          <w:b/>
+          <w:bCs/>
+        </w:rPr>
+        <w:t>Express.js</w:t>
+      </w:r>
+    </w:p>
+    <w:p>
+      <w:r>
+        <w:rPr>
+          <w:b/>
+          <w:bCs/>
+        </w:rPr>
+        <w:t>Statut :</w:t>
+      </w:r>
+      <w:r>
+        <w:t xml:space="preserve"> Acceptée</w:t>
+      </w:r>
+    </w:p>
+    <w:p>
+      <w:r>
+        <w:rPr>
+          <w:b/>
+          <w:bCs/>
+        </w:rPr>
+        <w:t>Contexte</w:t>
+      </w:r>
+    </w:p>
+    <w:p>
+      <w:r>
+        <w:t>L’application est un système de gestion d’inventaire pour un un réseau de magasins. Elle comporte une interface utilisateur en ligne de commande (CLI) développée en Python qui agit comme frontend ainsi qu’une base de données MongoDB pour stocker les données relatives aux produits et ventes.</w:t>
+      </w:r>
+    </w:p>
+    <w:p>
+      <w:r>
+        <w:t>Ceci était l'architecture du dernier laboratoire.</w:t>
+      </w:r>
+    </w:p>
+    <w:p>
+      <w:r>
+        <w:lastRenderedPageBreak/>
+        <w:t>Il faut évoluer cette architecture pour supporter une architecture 3-tier avec un framework backend qui agit comme intermédiaire entre le frontend et la base de données qui gère les communications via un API.</w:t>
+      </w:r>
+    </w:p>
+    <w:p>
+      <w:r>
+        <w:t>Ce serveur doit exposer une API simple, efficace, et facilement maintenable pour recevoir les requêtes du frontend et interagir avec la base de données.</w:t>
+      </w:r>
+    </w:p>
+    <w:p>
+      <w:r>
+        <w:rPr>
+          <w:b/>
+          <w:bCs/>
+        </w:rPr>
+        <w:t>Décision</w:t>
+      </w:r>
+    </w:p>
+    <w:p>
+      <w:r>
+        <w:t xml:space="preserve">Le framework backend pour la communication entre frontend et la base de données retenu est </w:t>
+      </w:r>
+      <w:r>
+        <w:rPr>
+          <w:b/>
+          <w:bCs/>
+        </w:rPr>
+        <w:t>Express.js</w:t>
+      </w:r>
+      <w:r>
+        <w:t>. Ce choix repose sur les raisons suivantes :</w:t>
+      </w:r>
+    </w:p>
+    <w:p>
+      <w:r>
+        <w:t>- Express.js est un framework léger et minimaliste pour Node.js, permettant de créer rapidement des APIs REST.</w:t>
+      </w:r>
+    </w:p>
+    <w:p>
+      <w:r>
+        <w:t>- Large communauté et nombreux modules complémentaires disponibles grâce à npm.</w:t>
+      </w:r>
+    </w:p>
+    <w:p>
+      <w:r>
+        <w:t>- Facilité d’intégration avec MongoDB via des bibliothèques comme Mongoose.</w:t>
+      </w:r>
+    </w:p>
+    <w:p>
+      <w:r>
+        <w:t>- Bonne performance et scalabilité pour gérer les requêtes entre le frontend et la base de données.</w:t>
       </w:r>
     </w:p>
     <w:p>
@@ -5100,230 +5774,6 @@
         <w:t>Conséquences</w:t>
       </w:r>
       <w:r>
-        <w:rPr>
-          <w:b/>
-          <w:bCs/>
-        </w:rPr>
-        <w:t xml:space="preserve"> </w:t>
-      </w:r>
-      <w:r>
-        <w:t xml:space="preserve">- </w:t>
-      </w:r>
-      <w:r>
-        <w:rPr>
-          <w:b/>
-          <w:bCs/>
-        </w:rPr>
-        <w:t xml:space="preserve">Inconvénients: </w:t>
-      </w:r>
-    </w:p>
-    <w:p>
-      <w:r>
-        <w:t>- Moins de contrôle sur la structure des données : L'absence de schéma rigide n'impose pas de règles de structure et peut avoir des incohérences si la structure n'est pas respectée.</w:t>
-      </w:r>
-    </w:p>
-    <w:p/>
-    <w:p>
-      <w:r>
-        <w:rPr>
-          <w:b/>
-          <w:bCs/>
-        </w:rPr>
-        <w:t>ADR #</w:t>
-      </w:r>
-      <w:r>
-        <w:rPr>
-          <w:b/>
-          <w:bCs/>
-        </w:rPr>
-        <w:t>3</w:t>
-      </w:r>
-      <w:r>
-        <w:rPr>
-          <w:b/>
-          <w:bCs/>
-        </w:rPr>
-        <w:t xml:space="preserve"> : Choix de </w:t>
-      </w:r>
-      <w:proofErr w:type="spellStart"/>
-      <w:r>
-        <w:rPr>
-          <w:b/>
-          <w:bCs/>
-        </w:rPr>
-        <w:t>framework</w:t>
-      </w:r>
-      <w:proofErr w:type="spellEnd"/>
-      <w:r>
-        <w:rPr>
-          <w:b/>
-          <w:bCs/>
-        </w:rPr>
-        <w:t xml:space="preserve"> backend pour la communication entre frontend et la base de données</w:t>
-      </w:r>
-    </w:p>
-    <w:p>
-      <w:r>
-        <w:rPr>
-          <w:b/>
-          <w:bCs/>
-        </w:rPr>
-        <w:t>Titre :</w:t>
-      </w:r>
-      <w:r>
-        <w:t xml:space="preserve"> Framework backend - </w:t>
-      </w:r>
-      <w:r>
-        <w:rPr>
-          <w:b/>
-          <w:bCs/>
-        </w:rPr>
-        <w:t>Express.js</w:t>
-      </w:r>
-    </w:p>
-    <w:p>
-      <w:r>
-        <w:rPr>
-          <w:b/>
-          <w:bCs/>
-        </w:rPr>
-        <w:t>Statut :</w:t>
-      </w:r>
-      <w:r>
-        <w:t xml:space="preserve"> Acceptée</w:t>
-      </w:r>
-    </w:p>
-    <w:p>
-      <w:r>
-        <w:rPr>
-          <w:b/>
-          <w:bCs/>
-        </w:rPr>
-        <w:t>Contexte</w:t>
-      </w:r>
-    </w:p>
-    <w:p>
-      <w:r>
-        <w:t xml:space="preserve">L’application est un système de gestion d’inventaire pour un </w:t>
-      </w:r>
-      <w:proofErr w:type="spellStart"/>
-      <w:r>
-        <w:t>un</w:t>
-      </w:r>
-      <w:proofErr w:type="spellEnd"/>
-      <w:r>
-        <w:t xml:space="preserve"> réseau de magasins. Elle comporte une interface utilisateur en ligne de commande (CLI) développée en Python qui agit comme frontend ainsi qu’une base de données MongoDB pour stocker les données relatives aux produits et ventes.</w:t>
-      </w:r>
-    </w:p>
-    <w:p>
-      <w:r>
-        <w:t>Ceci était l'architecture du dernier laboratoire.</w:t>
-      </w:r>
-    </w:p>
-    <w:p>
-      <w:r>
-        <w:lastRenderedPageBreak/>
-        <w:t xml:space="preserve">Il faut évoluer cette architecture pour supporter une architecture 3-tier avec un </w:t>
-      </w:r>
-      <w:proofErr w:type="spellStart"/>
-      <w:r>
-        <w:t>framework</w:t>
-      </w:r>
-      <w:proofErr w:type="spellEnd"/>
-      <w:r>
-        <w:t xml:space="preserve"> backend qui agit comme intermédiaire entre le frontend et la base de données qui gère les communications via un API.</w:t>
-      </w:r>
-    </w:p>
-    <w:p>
-      <w:r>
-        <w:t>Ce serveur doit exposer une API simple, efficace, et facilement maintenable pour recevoir les requêtes du frontend et interagir avec la base de données.</w:t>
-      </w:r>
-    </w:p>
-    <w:p>
-      <w:r>
-        <w:rPr>
-          <w:b/>
-          <w:bCs/>
-        </w:rPr>
-        <w:t>Décision</w:t>
-      </w:r>
-    </w:p>
-    <w:p>
-      <w:r>
-        <w:t xml:space="preserve">Le </w:t>
-      </w:r>
-      <w:proofErr w:type="spellStart"/>
-      <w:r>
-        <w:t>framework</w:t>
-      </w:r>
-      <w:proofErr w:type="spellEnd"/>
-      <w:r>
-        <w:t xml:space="preserve"> backend pour la communication entre frontend et la base de données retenu est </w:t>
-      </w:r>
-      <w:r>
-        <w:rPr>
-          <w:b/>
-          <w:bCs/>
-        </w:rPr>
-        <w:t>Express.js</w:t>
-      </w:r>
-      <w:r>
-        <w:t>. Ce choix repose sur les raisons suivantes :</w:t>
-      </w:r>
-    </w:p>
-    <w:p>
-      <w:r>
-        <w:t xml:space="preserve">- Express.js est un </w:t>
-      </w:r>
-      <w:proofErr w:type="spellStart"/>
-      <w:r>
-        <w:t>framework</w:t>
-      </w:r>
-      <w:proofErr w:type="spellEnd"/>
-      <w:r>
-        <w:t xml:space="preserve"> léger et minimaliste pour Node.js, permettant de créer rapidement des APIs REST.</w:t>
-      </w:r>
-    </w:p>
-    <w:p>
-      <w:r>
-        <w:t xml:space="preserve">- Large communauté et nombreux modules complémentaires disponibles grâce à </w:t>
-      </w:r>
-      <w:proofErr w:type="spellStart"/>
-      <w:r>
-        <w:t>npm</w:t>
-      </w:r>
-      <w:proofErr w:type="spellEnd"/>
-      <w:r>
-        <w:t>.</w:t>
-      </w:r>
-    </w:p>
-    <w:p>
-      <w:r>
-        <w:t xml:space="preserve">- Facilité d’intégration avec MongoDB via des bibliothèques comme </w:t>
-      </w:r>
-      <w:proofErr w:type="spellStart"/>
-      <w:r>
-        <w:t>Mongoose</w:t>
-      </w:r>
-      <w:proofErr w:type="spellEnd"/>
-      <w:r>
-        <w:t>.</w:t>
-      </w:r>
-    </w:p>
-    <w:p>
-      <w:r>
-        <w:t>- Bonne performance et scalabilité pour gérer les requêtes entre le frontend et la base de données.</w:t>
-      </w:r>
-    </w:p>
-    <w:p>
-      <w:r>
-        <w:rPr>
-          <w:b/>
-          <w:bCs/>
-        </w:rPr>
-        <w:t>Conséquences</w:t>
-      </w:r>
-      <w:r>
         <w:t xml:space="preserve"> -</w:t>
       </w:r>
       <w:r>
@@ -5346,15 +5796,7 @@
     </w:p>
     <w:p>
       <w:r>
-        <w:t xml:space="preserve">- Large écosystème et support communautaire grâce à </w:t>
-      </w:r>
-      <w:proofErr w:type="spellStart"/>
-      <w:r>
-        <w:t>npm</w:t>
-      </w:r>
-      <w:proofErr w:type="spellEnd"/>
-      <w:r>
-        <w:t>.</w:t>
+        <w:t>- Large écosystème et support communautaire grâce à npm.</w:t>
       </w:r>
     </w:p>
     <w:p>
@@ -5364,15 +5806,7 @@
     </w:p>
     <w:p>
       <w:r>
-        <w:t xml:space="preserve">- Bonne gestion des middlewares pour la sécurité, le </w:t>
-      </w:r>
-      <w:proofErr w:type="spellStart"/>
-      <w:r>
-        <w:t>logging</w:t>
-      </w:r>
-      <w:proofErr w:type="spellEnd"/>
-      <w:r>
-        <w:t xml:space="preserve"> et la validation des données.</w:t>
+        <w:t>- Bonne gestion des middlewares pour la sécurité, le logging et la validation des données.</w:t>
       </w:r>
     </w:p>
     <w:p>
@@ -5398,23 +5832,7 @@
     </w:p>
     <w:p>
       <w:r>
-        <w:t xml:space="preserve">- Il faut remplacer </w:t>
-      </w:r>
-      <w:proofErr w:type="spellStart"/>
-      <w:r>
-        <w:t>Mongoengine</w:t>
-      </w:r>
-      <w:proofErr w:type="spellEnd"/>
-      <w:r>
-        <w:t xml:space="preserve"> en Python par un autre ORM comme </w:t>
-      </w:r>
-      <w:proofErr w:type="spellStart"/>
-      <w:r>
-        <w:t>Mongoose</w:t>
-      </w:r>
-      <w:proofErr w:type="spellEnd"/>
-      <w:r>
-        <w:t>.</w:t>
+        <w:t>- Il faut remplacer Mongoengine en Python par un autre ORM comme Mongoose.</w:t>
       </w:r>
     </w:p>
     <w:p>
@@ -5462,7 +5880,6 @@
       <w:r>
         <w:t xml:space="preserve"> ORM choisi - </w:t>
       </w:r>
-      <w:proofErr w:type="spellStart"/>
       <w:r>
         <w:rPr>
           <w:b/>
@@ -5470,7 +5887,6 @@
         </w:rPr>
         <w:t>Mongoose</w:t>
       </w:r>
-      <w:proofErr w:type="spellEnd"/>
     </w:p>
     <w:p>
       <w:r>
@@ -5495,15 +5911,7 @@
     </w:p>
     <w:p>
       <w:r>
-        <w:t xml:space="preserve">L’application est un système de gestion d’inventaire pour un réseau de magasins. Elle comporte une interface utilisateur en ligne de commande (CLI) développée en Python qui agit comme frontend ainsi qu’une base de données MongoDB pour stocker les données relatives aux produits et ventes. </w:t>
-      </w:r>
-      <w:proofErr w:type="spellStart"/>
-      <w:r>
-        <w:t>Mongoengine</w:t>
-      </w:r>
-      <w:proofErr w:type="spellEnd"/>
-      <w:r>
-        <w:t xml:space="preserve"> était utilisé comme ORM entre Python et MongoDB</w:t>
+        <w:t>L’application est un système de gestion d’inventaire pour un réseau de magasins. Elle comporte une interface utilisateur en ligne de commande (CLI) développée en Python qui agit comme frontend ainsi qu’une base de données MongoDB pour stocker les données relatives aux produits et ventes. Mongoengine était utilisé comme ORM entre Python et MongoDB</w:t>
       </w:r>
     </w:p>
     <w:p>
@@ -5513,15 +5921,7 @@
     </w:p>
     <w:p>
       <w:r>
-        <w:t xml:space="preserve">Avec l'implémentation de Express.js, </w:t>
-      </w:r>
-      <w:proofErr w:type="spellStart"/>
-      <w:r>
-        <w:t>Mongoengine</w:t>
-      </w:r>
-      <w:proofErr w:type="spellEnd"/>
-      <w:r>
-        <w:t xml:space="preserve"> ne peut plus être utilisé, car le CMD de Python ne communique plus avec la base de données de manière directe. Il faut donc un ORM pour MongoDB entre Express.js et la base de données.</w:t>
+        <w:t>Avec l'implémentation de Express.js, Mongoengine ne peut plus être utilisé, car le CMD de Python ne communique plus avec la base de données de manière directe. Il faut donc un ORM pour MongoDB entre Express.js et la base de données.</w:t>
       </w:r>
     </w:p>
     <w:p>
@@ -5535,149 +5935,377 @@
     </w:p>
     <w:p>
       <w:r>
-        <w:t xml:space="preserve">Le choix de l’ORM (équivalent d’un ODM pour les bases SQL relationnelles) s’est porté sur </w:t>
-      </w:r>
-      <w:proofErr w:type="spellStart"/>
-      <w:r>
-        <w:t>Mongoose</w:t>
-      </w:r>
-      <w:proofErr w:type="spellEnd"/>
-      <w:r>
-        <w:t xml:space="preserve">. Ce module pour Node.js permet de définir des schémas de données, de valider les données en entrée et d’interagir avec MongoDB de manière structurée. Ainsi, </w:t>
-      </w:r>
-      <w:proofErr w:type="spellStart"/>
-      <w:r>
-        <w:t>Mongoose</w:t>
-      </w:r>
-      <w:proofErr w:type="spellEnd"/>
-      <w:r>
-        <w:t xml:space="preserve"> gère les mêmes responsabilités que </w:t>
-      </w:r>
-      <w:proofErr w:type="spellStart"/>
-      <w:r>
-        <w:t>Mongoengine</w:t>
-      </w:r>
-      <w:proofErr w:type="spellEnd"/>
+        <w:t>Le choix de l’ORM (équivalent d’un ODM pour les bases SQL relationnelles) s’est porté sur Mongoose. Ce module pour Node.js permet de définir des schémas de données, de valider les données en entrée et d’interagir avec MongoDB de manière structurée. Ainsi, Mongoose gère les mêmes responsabilités que Mongoengine.</w:t>
+      </w:r>
+    </w:p>
+    <w:p>
+      <w:r>
+        <w:rPr>
+          <w:b/>
+          <w:bCs/>
+        </w:rPr>
+        <w:t>Conséquences</w:t>
+      </w:r>
+      <w:r>
+        <w:t xml:space="preserve"> - </w:t>
+      </w:r>
+      <w:r>
+        <w:rPr>
+          <w:b/>
+          <w:bCs/>
+        </w:rPr>
+        <w:t xml:space="preserve">Avantages: </w:t>
+      </w:r>
+    </w:p>
+    <w:p>
+      <w:r>
+        <w:t>- Intègre une validation des données avant l’insertion dans la base de données.</w:t>
+      </w:r>
+    </w:p>
+    <w:p>
+      <w:r>
+        <w:t>- Facilite les opérations CRUD grâce à des méthodes de haut niveau.</w:t>
+      </w:r>
+    </w:p>
+    <w:p>
+      <w:r>
+        <w:t>- Possède une large communauté et une bonne documentation.</w:t>
+      </w:r>
+    </w:p>
+    <w:p>
+      <w:r>
+        <w:rPr>
+          <w:b/>
+          <w:bCs/>
+        </w:rPr>
+        <w:t>Conséquences</w:t>
+      </w:r>
+      <w:r>
+        <w:t xml:space="preserve"> - </w:t>
+      </w:r>
+      <w:r>
+        <w:rPr>
+          <w:b/>
+          <w:bCs/>
+        </w:rPr>
+        <w:t xml:space="preserve">Inconvénients: </w:t>
+      </w:r>
+    </w:p>
+    <w:p>
+      <w:r>
+        <w:t>- Courbe d’apprentissage initiale pour bien comprendre les fonctionnalités de Mongoose après avoir utilisé Mongoengine.</w:t>
+      </w:r>
+    </w:p>
+    <w:p>
+      <w:r>
+        <w:br/>
+      </w:r>
+    </w:p>
+    <w:p>
+      <w:pPr>
+        <w:pStyle w:val="Titre1"/>
+      </w:pPr>
+      <w:bookmarkStart w:id="9" w:name="_Toc200106707"/>
+      <w:r>
+        <w:lastRenderedPageBreak/>
+        <w:t>1</w:t>
+      </w:r>
+      <w:r>
+        <w:t>1</w:t>
+      </w:r>
       <w:r>
         <w:t>.</w:t>
       </w:r>
-    </w:p>
-    <w:p>
-      <w:r>
-        <w:rPr>
-          <w:b/>
-          <w:bCs/>
-        </w:rPr>
-        <w:t>Conséquences</w:t>
-      </w:r>
-      <w:r>
-        <w:t xml:space="preserve"> - </w:t>
-      </w:r>
-      <w:r>
-        <w:rPr>
-          <w:b/>
-          <w:bCs/>
-        </w:rPr>
-        <w:t xml:space="preserve">Avantages: </w:t>
-      </w:r>
-    </w:p>
-    <w:p>
-      <w:r>
-        <w:t>- Intègre une validation des données avant l’insertion dans la base de données.</w:t>
-      </w:r>
-    </w:p>
-    <w:p>
-      <w:r>
-        <w:t>- Facilite les opérations CRUD grâce à des méthodes de haut niveau.</w:t>
-      </w:r>
-    </w:p>
-    <w:p>
-      <w:r>
-        <w:t>- Possède une large communauté et une bonne documentation.</w:t>
-      </w:r>
-    </w:p>
-    <w:p>
-      <w:r>
-        <w:rPr>
-          <w:b/>
-          <w:bCs/>
-        </w:rPr>
-        <w:t>Conséquences</w:t>
-      </w:r>
-      <w:r>
-        <w:t xml:space="preserve"> - </w:t>
-      </w:r>
-      <w:r>
-        <w:rPr>
-          <w:b/>
-          <w:bCs/>
-        </w:rPr>
-        <w:t xml:space="preserve">Inconvénients: </w:t>
-      </w:r>
-    </w:p>
-    <w:p>
-      <w:r>
-        <w:t xml:space="preserve">- Courbe d’apprentissage initiale pour bien comprendre les fonctionnalités de </w:t>
-      </w:r>
-      <w:proofErr w:type="spellStart"/>
-      <w:r>
-        <w:t>Mongoose</w:t>
-      </w:r>
-      <w:proofErr w:type="spellEnd"/>
-      <w:r>
-        <w:t xml:space="preserve"> après avoir utilisé </w:t>
-      </w:r>
-      <w:proofErr w:type="spellStart"/>
-      <w:r>
-        <w:t>Mongoengine</w:t>
-      </w:r>
-      <w:proofErr w:type="spellEnd"/>
+      <w:r>
+        <w:t xml:space="preserve"> </w:t>
+      </w:r>
+      <w:r>
+        <w:t>Demandes de qualité</w:t>
+      </w:r>
+      <w:bookmarkEnd w:id="9"/>
+    </w:p>
+    <w:p>
+      <w:pPr>
+        <w:rPr>
+          <w:b/>
+          <w:bCs/>
+        </w:rPr>
+      </w:pPr>
+      <w:r>
+        <w:rPr>
+          <w:b/>
+          <w:bCs/>
+        </w:rPr>
+        <w:t>Scalabilité horizontale</w:t>
+      </w:r>
+      <w:r>
+        <w:rPr>
+          <w:b/>
+          <w:bCs/>
+        </w:rPr>
+        <w:t> :</w:t>
+      </w:r>
+    </w:p>
+    <w:p>
+      <w:pPr>
+        <w:ind w:left="360"/>
+        <w:rPr>
+          <w:b/>
+          <w:bCs/>
+        </w:rPr>
+      </w:pPr>
+      <w:r>
+        <w:rPr>
+          <w:b/>
+          <w:bCs/>
+        </w:rPr>
+        <w:t>Description :</w:t>
+      </w:r>
+      <w:r>
+        <w:t xml:space="preserve"> Le système doit pouvoir gérer un nombre croissant de magasins et</w:t>
+      </w:r>
+      <w:r>
+        <w:t>,</w:t>
+      </w:r>
+      <w:r>
+        <w:t xml:space="preserve"> donc</w:t>
+      </w:r>
+      <w:r>
+        <w:t>,</w:t>
+      </w:r>
+      <w:r>
+        <w:t xml:space="preserve"> d’utilisateurs sans d</w:t>
+      </w:r>
+      <w:r>
+        <w:t>égrader</w:t>
+      </w:r>
+      <w:r>
+        <w:t xml:space="preserve"> </w:t>
+      </w:r>
+      <w:r>
+        <w:t>sa</w:t>
+      </w:r>
+      <w:r>
+        <w:t xml:space="preserve"> performance.</w:t>
+      </w:r>
+      <w:r>
+        <w:br/>
+      </w:r>
+      <w:r>
+        <w:rPr>
+          <w:b/>
+          <w:bCs/>
+        </w:rPr>
+        <w:t>Solutions</w:t>
+      </w:r>
+      <w:r>
+        <w:rPr>
+          <w:b/>
+          <w:bCs/>
+        </w:rPr>
+        <w:t xml:space="preserve"> mis en place :</w:t>
+      </w:r>
+    </w:p>
+    <w:p>
+      <w:pPr>
+        <w:pStyle w:val="Paragraphedeliste"/>
+        <w:numPr>
+          <w:ilvl w:val="1"/>
+          <w:numId w:val="4"/>
+        </w:numPr>
+      </w:pPr>
+      <w:r>
+        <w:t>Requêtes HTTP vers un backend (Express</w:t>
+      </w:r>
+      <w:r>
+        <w:t>.js) pour appeler l’API</w:t>
+      </w:r>
+    </w:p>
+    <w:p>
+      <w:pPr>
+        <w:rPr>
+          <w:b/>
+          <w:bCs/>
+        </w:rPr>
+      </w:pPr>
+      <w:r>
+        <w:rPr>
+          <w:b/>
+          <w:bCs/>
+        </w:rPr>
+        <w:t>Cohérence des données</w:t>
+      </w:r>
+      <w:r>
+        <w:rPr>
+          <w:b/>
+          <w:bCs/>
+        </w:rPr>
+        <w:t> :</w:t>
+      </w:r>
+    </w:p>
+    <w:p>
+      <w:pPr>
+        <w:ind w:left="360"/>
+        <w:rPr>
+          <w:b/>
+          <w:bCs/>
+        </w:rPr>
+      </w:pPr>
+      <w:r>
+        <w:rPr>
+          <w:b/>
+          <w:bCs/>
+        </w:rPr>
+        <w:t>Description :</w:t>
+      </w:r>
+      <w:r>
+        <w:t xml:space="preserve"> Plusieurs utilisateurs peuvent enregistrer des ventes simultanément, sans corrompre les stocks ni les ventes.</w:t>
+      </w:r>
+      <w:r>
+        <w:br/>
+      </w:r>
+      <w:r>
+        <w:rPr>
+          <w:b/>
+          <w:bCs/>
+        </w:rPr>
+        <w:t>Solutions mis en place</w:t>
+      </w:r>
+      <w:r>
+        <w:rPr>
+          <w:b/>
+          <w:bCs/>
+        </w:rPr>
+        <w:t xml:space="preserve"> :</w:t>
+      </w:r>
+    </w:p>
+    <w:p>
+      <w:pPr>
+        <w:pStyle w:val="Paragraphedeliste"/>
+        <w:numPr>
+          <w:ilvl w:val="1"/>
+          <w:numId w:val="4"/>
+        </w:numPr>
+        <w:rPr>
+          <w:b/>
+          <w:bCs/>
+        </w:rPr>
+      </w:pPr>
+      <w:r>
+        <w:t>Implémentation d’un ODM (mongoengine et ensuite mongoose) pour assurer la cohérence des données</w:t>
+      </w:r>
+    </w:p>
+    <w:p>
+      <w:pPr>
+        <w:rPr>
+          <w:b/>
+          <w:bCs/>
+        </w:rPr>
+      </w:pPr>
+      <w:r>
+        <w:rPr>
+          <w:b/>
+          <w:bCs/>
+        </w:rPr>
+        <w:t>Évolutivité vers</w:t>
+      </w:r>
+      <w:r>
+        <w:rPr>
+          <w:b/>
+          <w:bCs/>
+        </w:rPr>
+        <w:t xml:space="preserve"> une</w:t>
+      </w:r>
+      <w:r>
+        <w:rPr>
+          <w:b/>
+          <w:bCs/>
+        </w:rPr>
+        <w:t xml:space="preserve"> interface web/mobile</w:t>
+      </w:r>
+    </w:p>
+    <w:p>
+      <w:pPr>
+        <w:ind w:left="360"/>
+        <w:rPr>
+          <w:b/>
+          <w:bCs/>
+        </w:rPr>
+      </w:pPr>
+      <w:r>
+        <w:rPr>
+          <w:b/>
+          <w:bCs/>
+        </w:rPr>
+        <w:t>Description :</w:t>
+      </w:r>
+      <w:r>
+        <w:t xml:space="preserve"> L’architecture doit permettre l’ajout futur d’une interface web ou mobile, sans réécriture majeure</w:t>
+      </w:r>
+      <w:r>
+        <w:t xml:space="preserve"> (pour éviter des migrations de code comme pour Express.js)</w:t>
+      </w:r>
       <w:r>
         <w:t>.</w:t>
       </w:r>
-    </w:p>
-    <w:p>
       <w:r>
         <w:br/>
       </w:r>
-    </w:p>
-    <w:p>
-      <w:pPr>
-        <w:pStyle w:val="Titre1"/>
-      </w:pPr>
-      <w:bookmarkStart w:id="9" w:name="_Toc200106707"/>
-      <w:r>
-        <w:lastRenderedPageBreak/>
-        <w:t>10.</w:t>
-      </w:r>
-      <w:r>
-        <w:t xml:space="preserve"> </w:t>
-      </w:r>
-      <w:r>
-        <w:t>Demandes de qualité</w:t>
-      </w:r>
-      <w:bookmarkEnd w:id="9"/>
-    </w:p>
-    <w:p>
-      <w:pPr>
-        <w:rPr>
-          <w:b/>
-          <w:bCs/>
-        </w:rPr>
-      </w:pPr>
-      <w:r>
-        <w:rPr>
-          <w:b/>
-          <w:bCs/>
-        </w:rPr>
-        <w:t>Scalabilité horizontale</w:t>
-      </w:r>
-      <w:r>
-        <w:rPr>
-          <w:b/>
-          <w:bCs/>
-        </w:rPr>
-        <w:t> :</w:t>
+      <w:r>
+        <w:rPr>
+          <w:b/>
+          <w:bCs/>
+        </w:rPr>
+        <w:t>Solutions</w:t>
+      </w:r>
+      <w:r>
+        <w:rPr>
+          <w:b/>
+          <w:bCs/>
+        </w:rPr>
+        <w:t xml:space="preserve"> mis en place :</w:t>
+      </w:r>
+    </w:p>
+    <w:p>
+      <w:pPr>
+        <w:pStyle w:val="Paragraphedeliste"/>
+        <w:numPr>
+          <w:ilvl w:val="1"/>
+          <w:numId w:val="4"/>
+        </w:numPr>
+      </w:pPr>
+      <w:r>
+        <w:t xml:space="preserve">API </w:t>
+      </w:r>
+      <w:r>
+        <w:t>REST exposée via Express.js</w:t>
+      </w:r>
+    </w:p>
+    <w:p>
+      <w:pPr>
+        <w:pStyle w:val="Paragraphedeliste"/>
+        <w:numPr>
+          <w:ilvl w:val="1"/>
+          <w:numId w:val="4"/>
+        </w:numPr>
+      </w:pPr>
+      <w:r>
+        <w:t>Architecture par couches (frontend – backend – base de données)</w:t>
+      </w:r>
+    </w:p>
+    <w:p>
+      <w:pPr>
+        <w:rPr>
+          <w:b/>
+          <w:bCs/>
+        </w:rPr>
+      </w:pPr>
+      <w:r>
+        <w:rPr>
+          <w:b/>
+          <w:bCs/>
+        </w:rPr>
+        <w:t>Maintenabilité et clarté du code</w:t>
       </w:r>
     </w:p>
     <w:p>
@@ -5686,6 +6314,7 @@
         <w:rPr>
           <w:b/>
           <w:bCs/>
+          <w:lang w:val="en-CA"/>
         </w:rPr>
       </w:pPr>
       <w:r>
@@ -5696,31 +6325,7 @@
         <w:t>Description :</w:t>
       </w:r>
       <w:r>
-        <w:t xml:space="preserve"> Le système doit pouvoir gérer un nombre croissant de magasins et</w:t>
-      </w:r>
-      <w:r>
-        <w:t>,</w:t>
-      </w:r>
-      <w:r>
-        <w:t xml:space="preserve"> donc</w:t>
-      </w:r>
-      <w:r>
-        <w:t>,</w:t>
-      </w:r>
-      <w:r>
-        <w:t xml:space="preserve"> d’utilisateurs sans d</w:t>
-      </w:r>
-      <w:r>
-        <w:t>égrader</w:t>
-      </w:r>
-      <w:r>
-        <w:t xml:space="preserve"> </w:t>
-      </w:r>
-      <w:r>
-        <w:t>sa</w:t>
-      </w:r>
-      <w:r>
-        <w:t xml:space="preserve"> performance.</w:t>
+        <w:t xml:space="preserve"> Le code doit être facile à lire, à tester et à modifier.</w:t>
       </w:r>
       <w:r>
         <w:br/>
@@ -5729,6 +6334,7 @@
         <w:rPr>
           <w:b/>
           <w:bCs/>
+          <w:lang w:val="en-CA"/>
         </w:rPr>
         <w:t>Solutions</w:t>
       </w:r>
@@ -5736,6 +6342,7 @@
         <w:rPr>
           <w:b/>
           <w:bCs/>
+          <w:lang w:val="en-CA"/>
         </w:rPr>
         <w:t xml:space="preserve"> mis en place :</w:t>
       </w:r>
@@ -5749,68 +6356,19 @@
         </w:numPr>
       </w:pPr>
       <w:r>
-        <w:t>Requêtes HTTP vers un backend (Express</w:t>
-      </w:r>
-      <w:r>
-        <w:t>.js) pour appeler l’API</w:t>
-      </w:r>
-    </w:p>
-    <w:p>
-      <w:pPr>
-        <w:rPr>
-          <w:b/>
-          <w:bCs/>
-        </w:rPr>
-      </w:pPr>
-      <w:r>
-        <w:rPr>
-          <w:b/>
-          <w:bCs/>
-        </w:rPr>
-        <w:t>Cohérence des données</w:t>
-      </w:r>
-      <w:r>
-        <w:rPr>
-          <w:b/>
-          <w:bCs/>
-        </w:rPr>
-        <w:t> :</w:t>
-      </w:r>
-    </w:p>
-    <w:p>
-      <w:pPr>
-        <w:ind w:left="360"/>
-        <w:rPr>
-          <w:b/>
-          <w:bCs/>
-        </w:rPr>
-      </w:pPr>
-      <w:r>
-        <w:rPr>
-          <w:b/>
-          <w:bCs/>
-        </w:rPr>
-        <w:t>Description :</w:t>
-      </w:r>
-      <w:r>
-        <w:t xml:space="preserve"> Plusieurs utilisateurs peuvent enregistrer des ventes simultanément, sans corrompre les stocks ni les ventes.</w:t>
-      </w:r>
-      <w:r>
-        <w:br/>
-      </w:r>
-      <w:r>
-        <w:rPr>
-          <w:b/>
-          <w:bCs/>
-        </w:rPr>
-        <w:t>Solutions mis en place</w:t>
-      </w:r>
-      <w:r>
-        <w:rPr>
-          <w:b/>
-          <w:bCs/>
-        </w:rPr>
-        <w:t xml:space="preserve"> :</w:t>
+        <w:t>Organisation</w:t>
+      </w:r>
+      <w:r>
+        <w:t xml:space="preserve"> par modules (</w:t>
+      </w:r>
+      <w:r>
+        <w:t xml:space="preserve">MVC  = </w:t>
+      </w:r>
+      <w:r>
+        <w:t>routes, contrôleurs</w:t>
+      </w:r>
+      <w:r>
+        <w:t>, modèles)</w:t>
       </w:r>
     </w:p>
     <w:p>
@@ -5820,100 +6378,9 @@
           <w:ilvl w:val="1"/>
           <w:numId w:val="4"/>
         </w:numPr>
-        <w:rPr>
-          <w:b/>
-          <w:bCs/>
-        </w:rPr>
-      </w:pPr>
-      <w:r>
-        <w:t>Implémentation d’un ODM (</w:t>
-      </w:r>
-      <w:proofErr w:type="spellStart"/>
-      <w:r>
-        <w:t>mongoengine</w:t>
-      </w:r>
-      <w:proofErr w:type="spellEnd"/>
-      <w:r>
-        <w:t xml:space="preserve"> et ensuite </w:t>
-      </w:r>
-      <w:proofErr w:type="spellStart"/>
-      <w:r>
-        <w:t>mongoose</w:t>
-      </w:r>
-      <w:proofErr w:type="spellEnd"/>
-      <w:r>
-        <w:t>) pour assurer la cohérence des données</w:t>
-      </w:r>
-    </w:p>
-    <w:p>
-      <w:pPr>
-        <w:rPr>
-          <w:b/>
-          <w:bCs/>
-        </w:rPr>
-      </w:pPr>
-      <w:r>
-        <w:rPr>
-          <w:b/>
-          <w:bCs/>
-        </w:rPr>
-        <w:t>Évolutivité vers</w:t>
-      </w:r>
-      <w:r>
-        <w:rPr>
-          <w:b/>
-          <w:bCs/>
-        </w:rPr>
-        <w:t xml:space="preserve"> une</w:t>
-      </w:r>
-      <w:r>
-        <w:rPr>
-          <w:b/>
-          <w:bCs/>
-        </w:rPr>
-        <w:t xml:space="preserve"> interface web/mobile</w:t>
-      </w:r>
-    </w:p>
-    <w:p>
-      <w:pPr>
-        <w:ind w:left="360"/>
-        <w:rPr>
-          <w:b/>
-          <w:bCs/>
-        </w:rPr>
-      </w:pPr>
-      <w:r>
-        <w:rPr>
-          <w:b/>
-          <w:bCs/>
-        </w:rPr>
-        <w:t>Description :</w:t>
-      </w:r>
-      <w:r>
-        <w:t xml:space="preserve"> L’architecture doit permettre l’ajout futur d’une interface web ou mobile, sans réécriture majeure</w:t>
-      </w:r>
-      <w:r>
-        <w:t xml:space="preserve"> (pour éviter des migrations de code comme pour Express.js)</w:t>
-      </w:r>
-      <w:r>
-        <w:t>.</w:t>
-      </w:r>
-      <w:r>
-        <w:br/>
-      </w:r>
-      <w:r>
-        <w:rPr>
-          <w:b/>
-          <w:bCs/>
-        </w:rPr>
-        <w:t>Solutions</w:t>
-      </w:r>
-      <w:r>
-        <w:rPr>
-          <w:b/>
-          <w:bCs/>
-        </w:rPr>
-        <w:t xml:space="preserve"> mis en place :</w:t>
+      </w:pPr>
+      <w:r>
+        <w:t>Séparation des couches (frontend - backend)</w:t>
       </w:r>
     </w:p>
     <w:p>
@@ -5925,10 +6392,7 @@
         </w:numPr>
       </w:pPr>
       <w:r>
-        <w:t xml:space="preserve">API </w:t>
-      </w:r>
-      <w:r>
-        <w:t>REST exposée via Express.js</w:t>
+        <w:t>Pylint pour la clarté et cohérence des fichiers</w:t>
       </w:r>
     </w:p>
     <w:p>
@@ -5940,155 +6404,8 @@
         </w:numPr>
       </w:pPr>
       <w:r>
-        <w:t>Architecture par couches (frontend – backend – base de données)</w:t>
-      </w:r>
-    </w:p>
-    <w:p>
-      <w:pPr>
-        <w:rPr>
-          <w:b/>
-          <w:bCs/>
-        </w:rPr>
-      </w:pPr>
-      <w:r>
-        <w:rPr>
-          <w:b/>
-          <w:bCs/>
-        </w:rPr>
-        <w:t>Maintenabilité et clarté du code</w:t>
-      </w:r>
-    </w:p>
-    <w:p>
-      <w:pPr>
-        <w:ind w:left="360"/>
-        <w:rPr>
-          <w:b/>
-          <w:bCs/>
-          <w:lang w:val="en-CA"/>
-        </w:rPr>
-      </w:pPr>
-      <w:r>
-        <w:rPr>
-          <w:b/>
-          <w:bCs/>
-        </w:rPr>
-        <w:t>Description :</w:t>
-      </w:r>
-      <w:r>
-        <w:t xml:space="preserve"> Le code doit être facile à lire, à tester et à modifier.</w:t>
-      </w:r>
-      <w:r>
-        <w:br/>
-      </w:r>
-      <w:r>
-        <w:rPr>
-          <w:b/>
-          <w:bCs/>
-          <w:lang w:val="en-CA"/>
-        </w:rPr>
-        <w:t>Solutions</w:t>
-      </w:r>
-      <w:r>
-        <w:rPr>
-          <w:b/>
-          <w:bCs/>
-          <w:lang w:val="en-CA"/>
-        </w:rPr>
-        <w:t xml:space="preserve"> mis </w:t>
-      </w:r>
-      <w:proofErr w:type="spellStart"/>
-      <w:r>
-        <w:rPr>
-          <w:b/>
-          <w:bCs/>
-          <w:lang w:val="en-CA"/>
-        </w:rPr>
-        <w:t>en</w:t>
-      </w:r>
-      <w:proofErr w:type="spellEnd"/>
-      <w:r>
-        <w:rPr>
-          <w:b/>
-          <w:bCs/>
-          <w:lang w:val="en-CA"/>
-        </w:rPr>
-        <w:t xml:space="preserve"> place :</w:t>
-      </w:r>
-    </w:p>
-    <w:p>
-      <w:pPr>
-        <w:pStyle w:val="Paragraphedeliste"/>
-        <w:numPr>
-          <w:ilvl w:val="1"/>
-          <w:numId w:val="4"/>
-        </w:numPr>
-      </w:pPr>
-      <w:r>
-        <w:t>Organisation</w:t>
-      </w:r>
-      <w:r>
-        <w:t xml:space="preserve"> par modules (</w:t>
-      </w:r>
-      <w:proofErr w:type="gramStart"/>
-      <w:r>
-        <w:t>MVC  =</w:t>
-      </w:r>
-      <w:proofErr w:type="gramEnd"/>
-      <w:r>
-        <w:t xml:space="preserve"> </w:t>
-      </w:r>
-      <w:r>
-        <w:t>routes, contrôleurs</w:t>
-      </w:r>
-      <w:r>
-        <w:t>, modèles)</w:t>
-      </w:r>
-    </w:p>
-    <w:p>
-      <w:pPr>
-        <w:pStyle w:val="Paragraphedeliste"/>
-        <w:numPr>
-          <w:ilvl w:val="1"/>
-          <w:numId w:val="4"/>
-        </w:numPr>
-      </w:pPr>
-      <w:r>
-        <w:t>Séparation des couches (frontend - backend)</w:t>
-      </w:r>
-    </w:p>
-    <w:p>
-      <w:pPr>
-        <w:pStyle w:val="Paragraphedeliste"/>
-        <w:numPr>
-          <w:ilvl w:val="1"/>
-          <w:numId w:val="4"/>
-        </w:numPr>
-      </w:pPr>
-      <w:proofErr w:type="spellStart"/>
-      <w:r>
-        <w:t>Pylint</w:t>
-      </w:r>
-      <w:proofErr w:type="spellEnd"/>
-      <w:r>
-        <w:t xml:space="preserve"> pour la clarté et cohérence des fichiers</w:t>
-      </w:r>
-    </w:p>
-    <w:p>
-      <w:pPr>
-        <w:pStyle w:val="Paragraphedeliste"/>
-        <w:numPr>
-          <w:ilvl w:val="1"/>
-          <w:numId w:val="4"/>
-        </w:numPr>
-      </w:pPr>
-      <w:r>
-        <w:t xml:space="preserve">Tests unitaires avec </w:t>
-      </w:r>
-      <w:proofErr w:type="spellStart"/>
-      <w:r>
-        <w:t>Pytest</w:t>
-      </w:r>
-      <w:proofErr w:type="spellEnd"/>
+        <w:t>Tests unitaires avec Pytest</w:t>
+      </w:r>
     </w:p>
     <w:p>
       <w:pPr>
@@ -6169,13 +6486,8 @@
           <w:numId w:val="4"/>
         </w:numPr>
       </w:pPr>
-      <w:proofErr w:type="spellStart"/>
-      <w:r>
-        <w:t>Dockerfile</w:t>
-      </w:r>
-      <w:proofErr w:type="spellEnd"/>
-      <w:r>
-        <w:t xml:space="preserve"> (pour Docker) et Docker Compose pour la facilité de gestion des conteneurs</w:t>
+      <w:r>
+        <w:t>Dockerfile (pour Docker) et Docker Compose pour la facilité de gestion des conteneurs</w:t>
       </w:r>
     </w:p>
     <w:p>
@@ -6196,7 +6508,13 @@
       </w:pPr>
       <w:bookmarkStart w:id="10" w:name="_Toc200106708"/>
       <w:r>
-        <w:t>11.</w:t>
+        <w:t>1</w:t>
+      </w:r>
+      <w:r>
+        <w:t>2</w:t>
+      </w:r>
+      <w:r>
+        <w:t>.</w:t>
       </w:r>
       <w:r>
         <w:t xml:space="preserve"> </w:t>
@@ -6216,15 +6534,7 @@
         <w:ind w:firstLine="720"/>
       </w:pPr>
       <w:r>
-        <w:t xml:space="preserve">- Besoin de faire une documentation des routes API (avec </w:t>
-      </w:r>
-      <w:proofErr w:type="spellStart"/>
-      <w:r>
-        <w:t>Swagger</w:t>
-      </w:r>
-      <w:proofErr w:type="spellEnd"/>
-      <w:r>
-        <w:t>)</w:t>
+        <w:t>- Besoin de faire une documentation des routes API (avec Swagger)</w:t>
       </w:r>
     </w:p>
     <w:p>
@@ -6240,15 +6550,7 @@
         <w:ind w:firstLine="720"/>
       </w:pPr>
       <w:r>
-        <w:t xml:space="preserve">- Besoin d’ajouter un </w:t>
-      </w:r>
-      <w:proofErr w:type="spellStart"/>
-      <w:r>
-        <w:t>framework</w:t>
-      </w:r>
-      <w:proofErr w:type="spellEnd"/>
-      <w:r>
-        <w:t xml:space="preserve"> frontend comme Django</w:t>
+        <w:t>- Besoin d’ajouter un framework frontend comme Django</w:t>
       </w:r>
     </w:p>
     <w:p>
@@ -6273,7 +6575,13 @@
       </w:pPr>
       <w:bookmarkStart w:id="11" w:name="_Toc200106709"/>
       <w:r>
-        <w:t>12.</w:t>
+        <w:t>1</w:t>
+      </w:r>
+      <w:r>
+        <w:t>3</w:t>
+      </w:r>
+      <w:r>
+        <w:t>.</w:t>
       </w:r>
       <w:r>
         <w:t xml:space="preserve"> </w:t>
@@ -6298,10 +6606,16 @@
         <w:t>réfère</w:t>
       </w:r>
       <w:r>
-        <w:t xml:space="preserve"> à la maison </w:t>
-      </w:r>
-      <w:r>
-        <w:t>mère qui elle-même est un magasin aussi.</w:t>
+        <w:t xml:space="preserve"> </w:t>
+      </w:r>
+      <w:r>
+        <w:t>au magasin principal</w:t>
+      </w:r>
+      <w:r>
+        <w:t xml:space="preserve"> </w:t>
+      </w:r>
+      <w:r>
+        <w:t>qui peut faire les mêmes actions que les magasins standards, mais avec des fonctionnalités additionnelles.</w:t>
       </w:r>
     </w:p>
     <w:p>
@@ -6325,15 +6639,7 @@
         </w:numPr>
       </w:pPr>
       <w:r>
-        <w:t>« ORM » : réfère à Object-</w:t>
-      </w:r>
-      <w:proofErr w:type="spellStart"/>
-      <w:r>
-        <w:t>Relationnal</w:t>
-      </w:r>
-      <w:proofErr w:type="spellEnd"/>
-      <w:r>
-        <w:t xml:space="preserve"> Mapping </w:t>
+        <w:t xml:space="preserve">« ORM » : réfère à Object-Relationnal Mapping </w:t>
       </w:r>
       <w:r>
         <w:t>utilisé pour les bases de données relationnelles.</w:t>
@@ -6366,7 +6672,7 @@
       </w:pPr>
     </w:p>
     <w:sectPr>
-      <w:footerReference w:type="default" r:id="rId22"/>
+      <w:footerReference w:type="default" r:id="rId24"/>
       <w:pgSz w:w="12240" w:h="15840" w:code="1"/>
       <w:pgMar w:top="1701" w:right="1701" w:bottom="1701" w:left="1701" w:header="720" w:footer="720" w:gutter="0"/>
       <w:cols w:space="720"/>
@@ -8477,7 +8783,6 @@
   <w:style w:type="character" w:default="1" w:styleId="Policepardfaut">
     <w:name w:val="Default Paragraph Font"/>
     <w:uiPriority w:val="1"/>
-    <w:semiHidden/>
     <w:unhideWhenUsed/>
   </w:style>
   <w:style w:type="table" w:default="1" w:styleId="TableauNormal">
@@ -9051,6 +9356,44 @@
       <w14:ligatures w14:val="none"/>
     </w:rPr>
   </w:style>
+  <w:style w:type="paragraph" w:styleId="NormalWeb">
+    <w:name w:val="Normal (Web)"/>
+    <w:basedOn w:val="Normal"/>
+    <w:uiPriority w:val="99"/>
+    <w:semiHidden/>
+    <w:unhideWhenUsed/>
+    <w:rsid w:val="002C7708"/>
+    <w:pPr>
+      <w:spacing w:before="100" w:beforeAutospacing="1" w:after="100" w:afterAutospacing="1" w:line="240" w:lineRule="auto"/>
+    </w:pPr>
+    <w:rPr>
+      <w:rFonts w:ascii="Times New Roman" w:eastAsia="Times New Roman" w:hAnsi="Times New Roman" w:cs="Times New Roman"/>
+      <w:lang w:val="en-CA" w:eastAsia="en-CA"/>
+    </w:rPr>
+  </w:style>
+  <w:style w:type="character" w:styleId="lev">
+    <w:name w:val="Strong"/>
+    <w:basedOn w:val="Policepardfaut"/>
+    <w:uiPriority w:val="22"/>
+    <w:qFormat/>
+    <w:rsid w:val="002C7708"/>
+    <w:rPr>
+      <w:b/>
+      <w:bCs/>
+    </w:rPr>
+  </w:style>
+  <w:style w:type="character" w:styleId="Mentionnonrsolue">
+    <w:name w:val="Unresolved Mention"/>
+    <w:basedOn w:val="Policepardfaut"/>
+    <w:uiPriority w:val="99"/>
+    <w:semiHidden/>
+    <w:unhideWhenUsed/>
+    <w:rsid w:val="008A7560"/>
+    <w:rPr>
+      <w:color w:val="605E5C"/>
+      <w:shd w:val="clear" w:color="auto" w:fill="E1DFDD"/>
+    </w:rPr>
+  </w:style>
 </w:styles>
 </file>
 

</xml_diff>